<commit_message>
minor comment -- iron is BCC
</commit_message>
<xml_diff>
--- a/Article_fin/Analysis/Fe Lattice parameters.docx
+++ b/Article_fin/Analysis/Fe Lattice parameters.docx
@@ -1,13 +1,19 @@
 
 <file path=word/document.xml><?xml version="1.0" encoding="utf-8"?>
-<w:document xmlns:wpc="http://schemas.microsoft.com/office/word/2010/wordprocessingCanvas" xmlns:mc="http://schemas.openxmlformats.org/markup-compatibility/2006" xmlns:o="urn:schemas-microsoft-com:office:office" xmlns:r="http://schemas.openxmlformats.org/officeDocument/2006/relationships" xmlns:m="http://schemas.openxmlformats.org/officeDocument/2006/math" xmlns:v="urn:schemas-microsoft-com:vml" xmlns:wp14="http://schemas.microsoft.com/office/word/2010/wordprocessingDrawing" xmlns:wp="http://schemas.openxmlformats.org/drawingml/2006/wordprocessingDrawing" xmlns:w10="urn:schemas-microsoft-com:office:word" xmlns:w="http://schemas.openxmlformats.org/wordprocessingml/2006/main" xmlns:w14="http://schemas.microsoft.com/office/word/2010/wordml" xmlns:wpg="http://schemas.microsoft.com/office/word/2010/wordprocessingGroup" xmlns:wpi="http://schemas.microsoft.com/office/word/2010/wordprocessingInk" xmlns:wne="http://schemas.microsoft.com/office/word/2006/wordml" xmlns:wps="http://schemas.microsoft.com/office/word/2010/wordprocessingShape" mc:Ignorable="w14 wp14">
+<w:document xmlns:wpc="http://schemas.microsoft.com/office/word/2010/wordprocessingCanvas" xmlns:cx="http://schemas.microsoft.com/office/drawing/2014/chartex" xmlns:cx1="http://schemas.microsoft.com/office/drawing/2015/9/8/chartex" xmlns:cx2="http://schemas.microsoft.com/office/drawing/2015/10/21/chartex" xmlns:cx3="http://schemas.microsoft.com/office/drawing/2016/5/9/chartex" xmlns:cx4="http://schemas.microsoft.com/office/drawing/2016/5/10/chartex" xmlns:cx5="http://schemas.microsoft.com/office/drawing/2016/5/11/chartex" xmlns:cx6="http://schemas.microsoft.com/office/drawing/2016/5/12/chartex" xmlns:cx7="http://schemas.microsoft.com/office/drawing/2016/5/13/chartex" xmlns:cx8="http://schemas.microsoft.com/office/drawing/2016/5/14/chartex" xmlns:mc="http://schemas.openxmlformats.org/markup-compatibility/2006" xmlns:aink="http://schemas.microsoft.com/office/drawing/2016/ink" xmlns:am3d="http://schemas.microsoft.com/office/drawing/2017/model3d" xmlns:o="urn:schemas-microsoft-com:office:office" xmlns:oel="http://schemas.microsoft.com/office/2019/extlst" xmlns:r="http://schemas.openxmlformats.org/officeDocument/2006/relationships" xmlns:m="http://schemas.openxmlformats.org/officeDocument/2006/math" xmlns:v="urn:schemas-microsoft-com:vml" xmlns:wp14="http://schemas.microsoft.com/office/word/2010/wordprocessingDrawing" xmlns:wp="http://schemas.openxmlformats.org/drawingml/2006/wordprocessingDrawing" xmlns:w10="urn:schemas-microsoft-com:office:word" xmlns:w="http://schemas.openxmlformats.org/wordprocessingml/2006/main" xmlns:w14="http://schemas.microsoft.com/office/word/2010/wordml" xmlns:w15="http://schemas.microsoft.com/office/word/2012/wordml" xmlns:w16cex="http://schemas.microsoft.com/office/word/2018/wordml/cex" xmlns:w16cid="http://schemas.microsoft.com/office/word/2016/wordml/cid" xmlns:w16="http://schemas.microsoft.com/office/word/2018/wordml" xmlns:w16du="http://schemas.microsoft.com/office/word/2023/wordml/word16du" xmlns:w16sdtdh="http://schemas.microsoft.com/office/word/2020/wordml/sdtdatahash" xmlns:w16se="http://schemas.microsoft.com/office/word/2015/wordml/symex" xmlns:wpg="http://schemas.microsoft.com/office/word/2010/wordprocessingGroup" xmlns:wpi="http://schemas.microsoft.com/office/word/2010/wordprocessingInk" xmlns:wne="http://schemas.microsoft.com/office/word/2006/wordml" xmlns:wps="http://schemas.microsoft.com/office/word/2010/wordprocessingShape" mc:Ignorable="w14 w15 w16se w16cid w16 w16cex w16sdtdh w16du wp14">
   <w:body>
     <w:p>
       <w:pPr>
         <w:pStyle w:val="Heading1"/>
       </w:pPr>
       <w:r>
-        <w:t>Fe Lattice parameters</w:t>
+        <w:t xml:space="preserve">Fe Lattice </w:t>
+      </w:r>
+      <w:r>
+        <w:t xml:space="preserve"> (BCC) </w:t>
+      </w:r>
+      <w:r>
+        <w:t>parameters</w:t>
       </w:r>
       <w:r>
         <w:t xml:space="preserve"> Review</w:t>
@@ -26,15 +32,7 @@
         </w:numPr>
       </w:pPr>
       <w:r>
-        <w:t xml:space="preserve">Fe-10%Si lattice parameter as measured by Matthias </w:t>
-      </w:r>
-      <w:proofErr w:type="spellStart"/>
-      <w:r>
-        <w:t>Gutmann</w:t>
-      </w:r>
-      <w:proofErr w:type="spellEnd"/>
-      <w:r>
-        <w:t xml:space="preserve">, SXD </w:t>
+        <w:t xml:space="preserve">Fe-10%Si lattice parameter as measured by Matthias Gutmann, SXD </w:t>
       </w:r>
       <w:r>
         <w:t>2017-04-29</w:t>
@@ -169,14 +167,14 @@
         <w:rPr>
           <w:color w:val="00B050"/>
         </w:rPr>
-        <w:t>+</w:t>
+        <w:t>+0.</w:t>
       </w:r>
       <w:proofErr w:type="gramStart"/>
       <w:r>
         <w:rPr>
           <w:color w:val="00B050"/>
         </w:rPr>
-        <w:t>0.0</w:t>
+        <w:t>0</w:t>
       </w:r>
       <w:r>
         <w:rPr>
@@ -227,13 +225,8 @@
     </w:p>
     <w:p/>
     <w:p>
-      <w:proofErr w:type="spellStart"/>
-      <w:r>
-        <w:t>Ei</w:t>
-      </w:r>
-      <w:proofErr w:type="spellEnd"/>
-      <w:r>
-        <w:t xml:space="preserve">=200mEv; </w:t>
+      <w:r>
+        <w:t xml:space="preserve">Ei=200mEv; </w:t>
       </w:r>
       <w:proofErr w:type="spellStart"/>
       <w:r>
@@ -307,15 +300,7 @@
     </w:p>
     <w:p>
       <w:r>
-        <w:t>(</w:t>
-      </w:r>
-      <w:proofErr w:type="gramStart"/>
-      <w:r>
-        <w:t>see</w:t>
-      </w:r>
-      <w:proofErr w:type="gramEnd"/>
-      <w:r>
-        <w:t xml:space="preserve"> </w:t>
+        <w:t xml:space="preserve">(see </w:t>
       </w:r>
       <w:r>
         <w:rPr>
@@ -337,13 +322,8 @@
     </w:p>
     <w:p/>
     <w:p>
-      <w:proofErr w:type="spellStart"/>
-      <w:r>
-        <w:t>Ei</w:t>
-      </w:r>
-      <w:proofErr w:type="spellEnd"/>
-      <w:r>
-        <w:t xml:space="preserve">=400mEv; </w:t>
+      <w:r>
+        <w:t xml:space="preserve">Ei=400mEv; </w:t>
       </w:r>
       <w:proofErr w:type="spellStart"/>
       <w:r>
@@ -405,8 +385,6 @@
         </w:rPr>
         <w:t>https://github.com/abuts/Fe/tree/master/2017June</w:t>
       </w:r>
-      <w:bookmarkStart w:id="0" w:name="_GoBack"/>
-      <w:bookmarkEnd w:id="0"/>
       <w:r>
         <w:rPr>
           <w:color w:val="0070C0"/>
@@ -550,17 +528,12 @@
         <w:t>(</w:t>
       </w:r>
       <w:proofErr w:type="spellStart"/>
-      <w:proofErr w:type="gramStart"/>
       <w:r>
         <w:t>Wt</w:t>
       </w:r>
       <w:proofErr w:type="spellEnd"/>
       <w:r>
-        <w:t>%</w:t>
-      </w:r>
-      <w:proofErr w:type="gramEnd"/>
-      <w:r>
-        <w:t xml:space="preserve">) </w:t>
+        <w:t xml:space="preserve">%) </w:t>
       </w:r>
       <w:r>
         <w:t>T=279K; P=0GPA</w:t>
@@ -580,11 +553,15 @@
       </w:r>
       <w:r>
         <w:tab/>
-        <w:t>Angstroms   (V</w:t>
+        <w:t>Angstroms</w:t>
       </w:r>
       <w:proofErr w:type="gramStart"/>
       <w:r>
-        <w:t>=</w:t>
+        <w:t xml:space="preserve">   (</w:t>
+      </w:r>
+      <w:proofErr w:type="gramEnd"/>
+      <w:r>
+        <w:t>V=</w:t>
       </w:r>
       <w:r>
         <w:t xml:space="preserve"> </w:t>
@@ -593,11 +570,7 @@
         <w:t xml:space="preserve"> </w:t>
       </w:r>
       <w:r>
-        <w:t>22.976</w:t>
-      </w:r>
-      <w:proofErr w:type="gramEnd"/>
-      <w:r>
-        <w:t>(20)</w:t>
+        <w:t>22.976(20)</w:t>
       </w:r>
       <w:r>
         <w:t>)</w:t>
@@ -614,7 +587,7 @@
           <w:lang w:eastAsia="en-GB"/>
         </w:rPr>
         <w:drawing>
-          <wp:inline distT="0" distB="0" distL="0" distR="0" wp14:anchorId="49DF8A41" wp14:editId="4F0AE0B1">
+          <wp:inline distT="0" distB="0" distL="0" distR="0" wp14:anchorId="5C9CA612" wp14:editId="009BF069">
             <wp:extent cx="5731510" cy="3247008"/>
             <wp:effectExtent l="0" t="0" r="2540" b="0"/>
             <wp:docPr id="1" name="Picture 1"/>
@@ -629,7 +602,7 @@
                     <pic:cNvPicPr/>
                   </pic:nvPicPr>
                   <pic:blipFill>
-                    <a:blip r:embed="rId7"/>
+                    <a:blip r:embed="rId6"/>
                     <a:stretch>
                       <a:fillRect/>
                     </a:stretch>
@@ -750,15 +723,7 @@
       </w:r>
       <w:proofErr w:type="spellEnd"/>
       <w:r>
-        <w:t>*</w:t>
-      </w:r>
-      <w:proofErr w:type="gramStart"/>
-      <w:r>
-        <w:t>10%</w:t>
-      </w:r>
-      <w:proofErr w:type="gramEnd"/>
-      <w:r>
-        <w:t>(</w:t>
+        <w:t>*10%(</w:t>
       </w:r>
       <w:proofErr w:type="spellStart"/>
       <w:r>
@@ -772,10 +737,7 @@
         <w:t xml:space="preserve"> = </w:t>
       </w:r>
       <w:r>
-        <w:t>2.8665</w:t>
-      </w:r>
-      <w:r>
-        <w:t xml:space="preserve"> - </w:t>
+        <w:t xml:space="preserve">2.8665 - </w:t>
       </w:r>
       <w:r>
         <w:t>0.0134</w:t>
@@ -854,15 +816,7 @@
         <w:pStyle w:val="Heading3"/>
       </w:pPr>
       <w:r>
-        <w:t xml:space="preserve">Equation of state of iron–silicon alloys to </w:t>
-      </w:r>
-      <w:proofErr w:type="spellStart"/>
-      <w:r>
-        <w:t>megabar</w:t>
-      </w:r>
-      <w:proofErr w:type="spellEnd"/>
-      <w:r>
-        <w:t xml:space="preserve"> pressure</w:t>
+        <w:t>Equation of state of iron–silicon alloys to megabar pressure</w:t>
       </w:r>
       <w:r>
         <w:fldChar w:fldCharType="begin"/>
@@ -978,15 +932,15 @@
         <w:t>spacing</w:t>
       </w:r>
       <w:r>
-        <w:t xml:space="preserve"> of high-purity iron </w:t>
+        <w:t xml:space="preserve"> of high-purity iron have been measured accurately between </w:t>
       </w:r>
       <w:proofErr w:type="gramStart"/>
       <w:r>
-        <w:t>have</w:t>
+        <w:t>20 and 1502 degrees</w:t>
       </w:r>
       <w:proofErr w:type="gramEnd"/>
       <w:r>
-        <w:t xml:space="preserve"> been measured accurately between 20 and 1502 degrees C. The results, together with previous low-temperature data, give data between the absolute zero and the melting-point (1534 degrees C). The thermal </w:t>
+        <w:t xml:space="preserve"> C. The results, together with previous low-temperature data, give data between the absolute zero and the melting-point (1534 degrees C). The thermal </w:t>
       </w:r>
       <w:r>
         <w:t>expansions of the lattice and of bulk metal are</w:t>
@@ -1152,7 +1106,7 @@
           <w:lang w:eastAsia="en-GB"/>
         </w:rPr>
         <w:drawing>
-          <wp:anchor distT="0" distB="0" distL="114300" distR="114300" simplePos="0" relativeHeight="251658240" behindDoc="1" locked="0" layoutInCell="1" allowOverlap="1" wp14:anchorId="6F4F0965" wp14:editId="46286379">
+          <wp:anchor distT="0" distB="0" distL="114300" distR="114300" simplePos="0" relativeHeight="251658240" behindDoc="1" locked="0" layoutInCell="1" allowOverlap="1" wp14:anchorId="7962A6E3" wp14:editId="58A93BE4">
             <wp:simplePos x="0" y="0"/>
             <wp:positionH relativeFrom="column">
               <wp:posOffset>2939415</wp:posOffset>
@@ -1185,7 +1139,7 @@
                     </pic:cNvPicPr>
                   </pic:nvPicPr>
                   <pic:blipFill>
-                    <a:blip r:embed="rId8">
+                    <a:blip r:embed="rId7">
                       <a:extLst>
                         <a:ext uri="{28A0092B-C50C-407E-A947-70E740481C1C}">
                           <a14:useLocalDpi xmlns:a14="http://schemas.microsoft.com/office/drawing/2010/main" val="0"/>
@@ -3290,19 +3244,7 @@
         <w:rPr>
           <w:rFonts w:cstheme="minorHAnsi"/>
         </w:rPr>
-        <w:t xml:space="preserve">Thermal expansion </w:t>
-      </w:r>
-      <w:r>
-        <w:rPr>
-          <w:rFonts w:cstheme="minorHAnsi"/>
-        </w:rPr>
-        <w:t xml:space="preserve">from experiment above </w:t>
-      </w:r>
-      <w:r>
-        <w:rPr>
-          <w:rFonts w:cstheme="minorHAnsi"/>
-        </w:rPr>
-        <w:t xml:space="preserve">can be </w:t>
+        <w:t xml:space="preserve">Thermal expansion from experiment above can be </w:t>
       </w:r>
       <w:r>
         <w:rPr>
@@ -3321,29 +3263,28 @@
         <w:rPr>
           <w:rFonts w:cstheme="minorHAnsi"/>
         </w:rPr>
-        <w:t xml:space="preserve"> order polynomial with parameters in formula: a =</w:t>
+        <w:t xml:space="preserve"> order polynomial with parameters in formula: a =p(</w:t>
+      </w:r>
+      <w:r>
+        <w:rPr>
+          <w:rFonts w:cstheme="minorHAnsi"/>
+        </w:rPr>
+        <w:t>4</w:t>
+      </w:r>
+      <w:r>
+        <w:rPr>
+          <w:rFonts w:cstheme="minorHAnsi"/>
+        </w:rPr>
+        <w:t>-</w:t>
       </w:r>
       <w:proofErr w:type="gramStart"/>
       <w:r>
         <w:rPr>
           <w:rFonts w:cstheme="minorHAnsi"/>
         </w:rPr>
-        <w:t>p(</w:t>
+        <w:t>n)*</w:t>
       </w:r>
       <w:proofErr w:type="gramEnd"/>
-      <w:r>
-        <w:rPr>
-          <w:rFonts w:cstheme="minorHAnsi"/>
-        </w:rPr>
-        <w:t>4</w:t>
-      </w:r>
-      <w:r>
-        <w:rPr>
-          <w:rFonts w:cstheme="minorHAnsi"/>
-        </w:rPr>
-        <w:t>-n)*</w:t>
-      </w:r>
-      <w:proofErr w:type="spellStart"/>
       <w:r>
         <w:rPr>
           <w:rFonts w:cstheme="minorHAnsi"/>
@@ -3357,7 +3298,6 @@
         </w:rPr>
         <w:t>n</w:t>
       </w:r>
-      <w:proofErr w:type="spellEnd"/>
       <w:r>
         <w:rPr>
           <w:rFonts w:cstheme="minorHAnsi"/>
@@ -3450,7 +3390,7 @@
           <w:lang w:eastAsia="en-GB"/>
         </w:rPr>
         <w:drawing>
-          <wp:inline distT="0" distB="0" distL="0" distR="0">
+          <wp:inline distT="0" distB="0" distL="0" distR="0" wp14:anchorId="6F6B6EB8" wp14:editId="07838155">
             <wp:extent cx="5325466" cy="3993941"/>
             <wp:effectExtent l="0" t="0" r="8890" b="6985"/>
             <wp:docPr id="5" name="Picture 5"/>
@@ -3467,7 +3407,7 @@
                     </pic:cNvPicPr>
                   </pic:nvPicPr>
                   <pic:blipFill>
-                    <a:blip r:embed="rId9">
+                    <a:blip r:embed="rId8">
                       <a:extLst>
                         <a:ext uri="{28A0092B-C50C-407E-A947-70E740481C1C}">
                           <a14:useLocalDpi xmlns:a14="http://schemas.microsoft.com/office/drawing/2010/main" val="0"/>
@@ -3514,43 +3454,31 @@
         <w:rPr>
           <w:color w:val="00B050"/>
         </w:rPr>
-        <w:t xml:space="preserve"> 2.8538</w:t>
+        <w:t xml:space="preserve"> 2.8538+</w:t>
       </w:r>
       <w:r>
         <w:rPr>
           <w:color w:val="00B050"/>
         </w:rPr>
-        <w:t>+</w:t>
+        <w:t>/</w:t>
       </w:r>
       <w:r>
         <w:rPr>
           <w:color w:val="00B050"/>
         </w:rPr>
-        <w:t>/</w:t>
+        <w:t>-0</w:t>
       </w:r>
       <w:r>
         <w:rPr>
           <w:color w:val="00B050"/>
         </w:rPr>
-        <w:t>-0</w:t>
+        <w:t>.0</w:t>
       </w:r>
       <w:r>
         <w:rPr>
           <w:color w:val="00B050"/>
         </w:rPr>
-        <w:t>.0</w:t>
-      </w:r>
-      <w:r>
-        <w:rPr>
-          <w:color w:val="00B050"/>
-        </w:rPr>
-        <w:t>0</w:t>
-      </w:r>
-      <w:r>
-        <w:rPr>
-          <w:color w:val="00B050"/>
-        </w:rPr>
-        <w:t>03</w:t>
+        <w:t>003</w:t>
       </w:r>
       <w:r>
         <w:t xml:space="preserve"> </w:t>
@@ -3569,20 +3497,13 @@
       </w:r>
     </w:p>
     <w:p>
+      <w:proofErr w:type="gramStart"/>
       <w:r>
         <w:rPr>
           <w:color w:val="0000FF"/>
           <w:u w:val="single"/>
         </w:rPr>
-        <w:t>https://github.com/abuts/Fe/blob/master/2018Dec/FeT_</w:t>
-      </w:r>
-      <w:proofErr w:type="gramStart"/>
-      <w:r>
-        <w:rPr>
-          <w:color w:val="0000FF"/>
-          <w:u w:val="single"/>
-        </w:rPr>
-        <w:t>expansion.m</w:t>
+        <w:t>https://github.com/abuts/Fe/blob/master/2018Dec/FeT_expansion.m</w:t>
       </w:r>
       <w:r>
         <w:t xml:space="preserve"> </w:t>
@@ -3605,10 +3526,7 @@
     </w:p>
     <w:p>
       <w:r>
-        <w:t>a = a0-</w:t>
-      </w:r>
-      <w:r>
-        <w:t>0.</w:t>
+        <w:t>a = a0-0.</w:t>
       </w:r>
       <w:r>
         <w:t>00069</w:t>
@@ -3642,15 +3560,7 @@
       </w:r>
       <w:proofErr w:type="spellEnd"/>
       <w:r>
-        <w:t>*</w:t>
-      </w:r>
-      <w:proofErr w:type="gramStart"/>
-      <w:r>
-        <w:t>10%</w:t>
-      </w:r>
-      <w:proofErr w:type="gramEnd"/>
-      <w:r>
-        <w:t>(</w:t>
+        <w:t>*10%(</w:t>
       </w:r>
       <w:proofErr w:type="spellStart"/>
       <w:r>
@@ -3658,10 +3568,7 @@
       </w:r>
       <w:proofErr w:type="spellEnd"/>
       <w:r>
-        <w:t xml:space="preserve">)) </w:t>
-      </w:r>
-      <w:r>
-        <w:t>= a0-</w:t>
+        <w:t>)) = a0-</w:t>
       </w:r>
       <w:r>
         <w:t>0.013</w:t>
@@ -3761,7 +3668,7 @@
           <w:lang w:eastAsia="en-GB"/>
         </w:rPr>
         <w:drawing>
-          <wp:inline distT="0" distB="0" distL="0" distR="0" wp14:anchorId="4DC0E85E" wp14:editId="7C9F3224">
+          <wp:inline distT="0" distB="0" distL="0" distR="0" wp14:anchorId="5B05505A" wp14:editId="75E8688E">
             <wp:extent cx="5731510" cy="4298633"/>
             <wp:effectExtent l="0" t="0" r="2540" b="6985"/>
             <wp:docPr id="2" name="Picture 2" descr="D:\users\abuts\Documents\Literature\Zotero_lib\storage\BUE6AB2V\opt_Applikation_Eisen_Thermische_Ausdehnung_de9d22b038.png"/>
@@ -3778,7 +3685,7 @@
                     </pic:cNvPicPr>
                   </pic:nvPicPr>
                   <pic:blipFill>
-                    <a:blip r:embed="rId10">
+                    <a:blip r:embed="rId9">
                       <a:extLst>
                         <a:ext uri="{28A0092B-C50C-407E-A947-70E740481C1C}">
                           <a14:useLocalDpi xmlns:a14="http://schemas.microsoft.com/office/drawing/2010/main" val="0"/>
@@ -3818,13 +3725,16 @@
       <w:r>
         <w:t>a = 2.843</w:t>
       </w:r>
+      <w:r>
+        <w:t>+(T-T</w:t>
+      </w:r>
       <w:proofErr w:type="gramStart"/>
       <w:r>
-        <w:t>+(</w:t>
+        <w:t>0)*</w:t>
       </w:r>
       <w:proofErr w:type="gramEnd"/>
       <w:r>
-        <w:t>T-T0)*1.4*10</w:t>
+        <w:t>1.4*10</w:t>
       </w:r>
       <w:r>
         <w:rPr>
@@ -4129,8 +4039,8 @@
 </file>
 
 <file path=word/numbering.xml><?xml version="1.0" encoding="utf-8"?>
-<w:numbering xmlns:wpc="http://schemas.microsoft.com/office/word/2010/wordprocessingCanvas" xmlns:mc="http://schemas.openxmlformats.org/markup-compatibility/2006" xmlns:o="urn:schemas-microsoft-com:office:office" xmlns:r="http://schemas.openxmlformats.org/officeDocument/2006/relationships" xmlns:m="http://schemas.openxmlformats.org/officeDocument/2006/math" xmlns:v="urn:schemas-microsoft-com:vml" xmlns:wp14="http://schemas.microsoft.com/office/word/2010/wordprocessingDrawing" xmlns:wp="http://schemas.openxmlformats.org/drawingml/2006/wordprocessingDrawing" xmlns:w10="urn:schemas-microsoft-com:office:word" xmlns:w="http://schemas.openxmlformats.org/wordprocessingml/2006/main" xmlns:w14="http://schemas.microsoft.com/office/word/2010/wordml" xmlns:wpg="http://schemas.microsoft.com/office/word/2010/wordprocessingGroup" xmlns:wpi="http://schemas.microsoft.com/office/word/2010/wordprocessingInk" xmlns:wne="http://schemas.microsoft.com/office/word/2006/wordml" xmlns:wps="http://schemas.microsoft.com/office/word/2010/wordprocessingShape" mc:Ignorable="w14 wp14">
-  <w:abstractNum w:abstractNumId="0">
+<w:numbering xmlns:wpc="http://schemas.microsoft.com/office/word/2010/wordprocessingCanvas" xmlns:cx="http://schemas.microsoft.com/office/drawing/2014/chartex" xmlns:cx1="http://schemas.microsoft.com/office/drawing/2015/9/8/chartex" xmlns:cx2="http://schemas.microsoft.com/office/drawing/2015/10/21/chartex" xmlns:cx3="http://schemas.microsoft.com/office/drawing/2016/5/9/chartex" xmlns:cx4="http://schemas.microsoft.com/office/drawing/2016/5/10/chartex" xmlns:cx5="http://schemas.microsoft.com/office/drawing/2016/5/11/chartex" xmlns:cx6="http://schemas.microsoft.com/office/drawing/2016/5/12/chartex" xmlns:cx7="http://schemas.microsoft.com/office/drawing/2016/5/13/chartex" xmlns:cx8="http://schemas.microsoft.com/office/drawing/2016/5/14/chartex" xmlns:mc="http://schemas.openxmlformats.org/markup-compatibility/2006" xmlns:aink="http://schemas.microsoft.com/office/drawing/2016/ink" xmlns:am3d="http://schemas.microsoft.com/office/drawing/2017/model3d" xmlns:o="urn:schemas-microsoft-com:office:office" xmlns:oel="http://schemas.microsoft.com/office/2019/extlst" xmlns:r="http://schemas.openxmlformats.org/officeDocument/2006/relationships" xmlns:m="http://schemas.openxmlformats.org/officeDocument/2006/math" xmlns:v="urn:schemas-microsoft-com:vml" xmlns:wp14="http://schemas.microsoft.com/office/word/2010/wordprocessingDrawing" xmlns:wp="http://schemas.openxmlformats.org/drawingml/2006/wordprocessingDrawing" xmlns:w10="urn:schemas-microsoft-com:office:word" xmlns:w="http://schemas.openxmlformats.org/wordprocessingml/2006/main" xmlns:w14="http://schemas.microsoft.com/office/word/2010/wordml" xmlns:w15="http://schemas.microsoft.com/office/word/2012/wordml" xmlns:w16cex="http://schemas.microsoft.com/office/word/2018/wordml/cex" xmlns:w16cid="http://schemas.microsoft.com/office/word/2016/wordml/cid" xmlns:w16="http://schemas.microsoft.com/office/word/2018/wordml" xmlns:w16du="http://schemas.microsoft.com/office/word/2023/wordml/word16du" xmlns:w16sdtdh="http://schemas.microsoft.com/office/word/2020/wordml/sdtdatahash" xmlns:w16se="http://schemas.microsoft.com/office/word/2015/wordml/symex" xmlns:wpg="http://schemas.microsoft.com/office/word/2010/wordprocessingGroup" xmlns:wpi="http://schemas.microsoft.com/office/word/2010/wordprocessingInk" xmlns:wne="http://schemas.microsoft.com/office/word/2006/wordml" xmlns:wps="http://schemas.microsoft.com/office/word/2010/wordprocessingShape" mc:Ignorable="w14 w15 w16se w16cid w16 w16cex w16sdtdh w16du wp14">
+  <w:abstractNum w:abstractNumId="0" w15:restartNumberingAfterBreak="0">
     <w:nsid w:val="185C4246"/>
     <w:multiLevelType w:val="hybridMultilevel"/>
     <w:tmpl w:val="8124CB38"/>
@@ -4217,7 +4127,7 @@
       </w:pPr>
     </w:lvl>
   </w:abstractNum>
-  <w:abstractNum w:abstractNumId="1">
+  <w:abstractNum w:abstractNumId="1" w15:restartNumberingAfterBreak="0">
     <w:nsid w:val="3000332E"/>
     <w:multiLevelType w:val="multilevel"/>
     <w:tmpl w:val="0809001F"/>
@@ -4303,7 +4213,7 @@
       </w:pPr>
     </w:lvl>
   </w:abstractNum>
-  <w:abstractNum w:abstractNumId="2">
+  <w:abstractNum w:abstractNumId="2" w15:restartNumberingAfterBreak="0">
     <w:nsid w:val="594E4157"/>
     <w:multiLevelType w:val="hybridMultilevel"/>
     <w:tmpl w:val="D92CF15C"/>
@@ -4389,20 +4299,20 @@
       </w:pPr>
     </w:lvl>
   </w:abstractNum>
-  <w:num w:numId="1">
+  <w:num w:numId="1" w16cid:durableId="2016035321">
     <w:abstractNumId w:val="2"/>
   </w:num>
-  <w:num w:numId="2">
+  <w:num w:numId="2" w16cid:durableId="1407651567">
     <w:abstractNumId w:val="1"/>
   </w:num>
-  <w:num w:numId="3">
+  <w:num w:numId="3" w16cid:durableId="2035109377">
     <w:abstractNumId w:val="0"/>
   </w:num>
 </w:numbering>
 </file>
 
 <file path=word/styles.xml><?xml version="1.0" encoding="utf-8"?>
-<w:styles xmlns:mc="http://schemas.openxmlformats.org/markup-compatibility/2006" xmlns:r="http://schemas.openxmlformats.org/officeDocument/2006/relationships" xmlns:w="http://schemas.openxmlformats.org/wordprocessingml/2006/main" xmlns:w14="http://schemas.microsoft.com/office/word/2010/wordml" mc:Ignorable="w14">
+<w:styles xmlns:mc="http://schemas.openxmlformats.org/markup-compatibility/2006" xmlns:r="http://schemas.openxmlformats.org/officeDocument/2006/relationships" xmlns:w="http://schemas.openxmlformats.org/wordprocessingml/2006/main" xmlns:w14="http://schemas.microsoft.com/office/word/2010/wordml" xmlns:w15="http://schemas.microsoft.com/office/word/2012/wordml" xmlns:w16cex="http://schemas.microsoft.com/office/word/2018/wordml/cex" xmlns:w16cid="http://schemas.microsoft.com/office/word/2016/wordml/cid" xmlns:w16="http://schemas.microsoft.com/office/word/2018/wordml" xmlns:w16du="http://schemas.microsoft.com/office/word/2023/wordml/word16du" xmlns:w16sdtdh="http://schemas.microsoft.com/office/word/2020/wordml/sdtdatahash" xmlns:w16se="http://schemas.microsoft.com/office/word/2015/wordml/symex" mc:Ignorable="w14 w15 w16se w16cid w16 w16cex w16sdtdh w16du">
   <w:docDefaults>
     <w:rPrDefault>
       <w:rPr>
@@ -4418,535 +4328,383 @@
       </w:pPr>
     </w:pPrDefault>
   </w:docDefaults>
-  <w:latentStyles w:defLockedState="0" w:defUIPriority="99" w:defSemiHidden="1" w:defUnhideWhenUsed="1" w:defQFormat="0" w:count="267">
-    <w:lsdException w:name="Normal" w:semiHidden="0" w:uiPriority="0" w:unhideWhenUsed="0" w:qFormat="1"/>
-    <w:lsdException w:name="heading 1" w:semiHidden="0" w:uiPriority="9" w:unhideWhenUsed="0" w:qFormat="1"/>
-    <w:lsdException w:name="heading 2" w:uiPriority="9" w:qFormat="1"/>
-    <w:lsdException w:name="heading 3" w:uiPriority="9" w:qFormat="1"/>
-    <w:lsdException w:name="heading 4" w:uiPriority="9" w:qFormat="1"/>
-    <w:lsdException w:name="heading 5" w:uiPriority="9" w:qFormat="1"/>
-    <w:lsdException w:name="heading 6" w:uiPriority="9" w:qFormat="1"/>
-    <w:lsdException w:name="heading 7" w:uiPriority="9" w:qFormat="1"/>
-    <w:lsdException w:name="heading 8" w:uiPriority="9" w:qFormat="1"/>
-    <w:lsdException w:name="heading 9" w:uiPriority="9" w:qFormat="1"/>
-    <w:lsdException w:name="toc 1" w:uiPriority="39"/>
-    <w:lsdException w:name="toc 2" w:uiPriority="39"/>
-    <w:lsdException w:name="toc 3" w:uiPriority="39"/>
-    <w:lsdException w:name="toc 4" w:uiPriority="39"/>
-    <w:lsdException w:name="toc 5" w:uiPriority="39"/>
-    <w:lsdException w:name="toc 6" w:uiPriority="39"/>
-    <w:lsdException w:name="toc 7" w:uiPriority="39"/>
-    <w:lsdException w:name="toc 8" w:uiPriority="39"/>
-    <w:lsdException w:name="toc 9" w:uiPriority="39"/>
-    <w:lsdException w:name="caption" w:uiPriority="35" w:qFormat="1"/>
-    <w:lsdException w:name="Title" w:semiHidden="0" w:uiPriority="10" w:unhideWhenUsed="0" w:qFormat="1"/>
-    <w:lsdException w:name="Default Paragraph Font" w:uiPriority="1"/>
-    <w:lsdException w:name="Subtitle" w:semiHidden="0" w:uiPriority="11" w:unhideWhenUsed="0" w:qFormat="1"/>
-    <w:lsdException w:name="Strong" w:semiHidden="0" w:uiPriority="22" w:unhideWhenUsed="0" w:qFormat="1"/>
-    <w:lsdException w:name="Emphasis" w:semiHidden="0" w:uiPriority="20" w:unhideWhenUsed="0" w:qFormat="1"/>
-    <w:lsdException w:name="Table Grid" w:semiHidden="0" w:uiPriority="59" w:unhideWhenUsed="0"/>
-    <w:lsdException w:name="Placeholder Text" w:unhideWhenUsed="0"/>
-    <w:lsdException w:name="No Spacing" w:semiHidden="0" w:uiPriority="1" w:unhideWhenUsed="0" w:qFormat="1"/>
-    <w:lsdException w:name="Light Shading" w:semiHidden="0" w:uiPriority="60" w:unhideWhenUsed="0"/>
-    <w:lsdException w:name="Light List" w:semiHidden="0" w:uiPriority="61" w:unhideWhenUsed="0"/>
-    <w:lsdException w:name="Light Grid" w:semiHidden="0" w:uiPriority="62" w:unhideWhenUsed="0"/>
-    <w:lsdException w:name="Medium Shading 1" w:semiHidden="0" w:uiPriority="63" w:unhideWhenUsed="0"/>
-    <w:lsdException w:name="Medium Shading 2" w:semiHidden="0" w:uiPriority="64" w:unhideWhenUsed="0"/>
-    <w:lsdException w:name="Medium List 1" w:semiHidden="0" w:uiPriority="65" w:unhideWhenUsed="0"/>
-    <w:lsdException w:name="Medium List 2" w:semiHidden="0" w:uiPriority="66" w:unhideWhenUsed="0"/>
-    <w:lsdException w:name="Medium Grid 1" w:semiHidden="0" w:uiPriority="67" w:unhideWhenUsed="0"/>
-    <w:lsdException w:name="Medium Grid 2" w:semiHidden="0" w:uiPriority="68" w:unhideWhenUsed="0"/>
-    <w:lsdException w:name="Medium Grid 3" w:semiHidden="0" w:uiPriority="69" w:unhideWhenUsed="0"/>
-    <w:lsdException w:name="Dark List" w:semiHidden="0" w:uiPriority="70" w:unhideWhenUsed="0"/>
-    <w:lsdException w:name="Colorful Shading" w:semiHidden="0" w:uiPriority="71" w:unhideWhenUsed="0"/>
-    <w:lsdException w:name="Colorful List" w:semiHidden="0" w:uiPriority="72" w:unhideWhenUsed="0"/>
-    <w:lsdException w:name="Colorful Grid" w:semiHidden="0" w:uiPriority="73" w:unhideWhenUsed="0"/>
-    <w:lsdException w:name="Light Shading Accent 1" w:semiHidden="0" w:uiPriority="60" w:unhideWhenUsed="0"/>
-    <w:lsdException w:name="Light List Accent 1" w:semiHidden="0" w:uiPriority="61" w:unhideWhenUsed="0"/>
-    <w:lsdException w:name="Light Grid Accent 1" w:semiHidden="0" w:uiPriority="62" w:unhideWhenUsed="0"/>
-    <w:lsdException w:name="Medium Shading 1 Accent 1" w:semiHidden="0" w:uiPriority="63" w:unhideWhenUsed="0"/>
-    <w:lsdException w:name="Medium Shading 2 Accent 1" w:semiHidden="0" w:uiPriority="64" w:unhideWhenUsed="0"/>
-    <w:lsdException w:name="Medium List 1 Accent 1" w:semiHidden="0" w:uiPriority="65" w:unhideWhenUsed="0"/>
-    <w:lsdException w:name="Revision" w:unhideWhenUsed="0"/>
-    <w:lsdException w:name="List Paragraph" w:semiHidden="0" w:uiPriority="34" w:unhideWhenUsed="0" w:qFormat="1"/>
-    <w:lsdException w:name="Quote" w:semiHidden="0" w:uiPriority="29" w:unhideWhenUsed="0" w:qFormat="1"/>
-    <w:lsdException w:name="Intense Quote" w:semiHidden="0" w:uiPriority="30" w:unhideWhenUsed="0" w:qFormat="1"/>
-    <w:lsdException w:name="Medium List 2 Accent 1" w:semiHidden="0" w:uiPriority="66" w:unhideWhenUsed="0"/>
-    <w:lsdException w:name="Medium Grid 1 Accent 1" w:semiHidden="0" w:uiPriority="67" w:unhideWhenUsed="0"/>
-    <w:lsdException w:name="Medium Grid 2 Accent 1" w:semiHidden="0" w:uiPriority="68" w:unhideWhenUsed="0"/>
-    <w:lsdException w:name="Medium Grid 3 Accent 1" w:semiHidden="0" w:uiPriority="69" w:unhideWhenUsed="0"/>
-    <w:lsdException w:name="Dark List Accent 1" w:semiHidden="0" w:uiPriority="70" w:unhideWhenUsed="0"/>
-    <w:lsdException w:name="Colorful Shading Accent 1" w:semiHidden="0" w:uiPriority="71" w:unhideWhenUsed="0"/>
-    <w:lsdException w:name="Colorful List Accent 1" w:semiHidden="0" w:uiPriority="72" w:unhideWhenUsed="0"/>
-    <w:lsdException w:name="Colorful Grid Accent 1" w:semiHidden="0" w:uiPriority="73" w:unhideWhenUsed="0"/>
-    <w:lsdException w:name="Light Shading Accent 2" w:semiHidden="0" w:uiPriority="60" w:unhideWhenUsed="0"/>
-    <w:lsdException w:name="Light List Accent 2" w:semiHidden="0" w:uiPriority="61" w:unhideWhenUsed="0"/>
-    <w:lsdException w:name="Light Grid Accent 2" w:semiHidden="0" w:uiPriority="62" w:unhideWhenUsed="0"/>
-    <w:lsdException w:name="Medium Shading 1 Accent 2" w:semiHidden="0" w:uiPriority="63" w:unhideWhenUsed="0"/>
-    <w:lsdException w:name="Medium Shading 2 Accent 2" w:semiHidden="0" w:uiPriority="64" w:unhideWhenUsed="0"/>
-    <w:lsdException w:name="Medium List 1 Accent 2" w:semiHidden="0" w:uiPriority="65" w:unhideWhenUsed="0"/>
-    <w:lsdException w:name="Medium List 2 Accent 2" w:semiHidden="0" w:uiPriority="66" w:unhideWhenUsed="0"/>
-    <w:lsdException w:name="Medium Grid 1 Accent 2" w:semiHidden="0" w:uiPriority="67" w:unhideWhenUsed="0"/>
-    <w:lsdException w:name="Medium Grid 2 Accent 2" w:semiHidden="0" w:uiPriority="68" w:unhideWhenUsed="0"/>
-    <w:lsdException w:name="Medium Grid 3 Accent 2" w:semiHidden="0" w:uiPriority="69" w:unhideWhenUsed="0"/>
-    <w:lsdException w:name="Dark List Accent 2" w:semiHidden="0" w:uiPriority="70" w:unhideWhenUsed="0"/>
-    <w:lsdException w:name="Colorful Shading Accent 2" w:semiHidden="0" w:uiPriority="71" w:unhideWhenUsed="0"/>
-    <w:lsdException w:name="Colorful List Accent 2" w:semiHidden="0" w:uiPriority="72" w:unhideWhenUsed="0"/>
-    <w:lsdException w:name="Colorful Grid Accent 2" w:semiHidden="0" w:uiPriority="73" w:unhideWhenUsed="0"/>
-    <w:lsdException w:name="Light Shading Accent 3" w:semiHidden="0" w:uiPriority="60" w:unhideWhenUsed="0"/>
-    <w:lsdException w:name="Light List Accent 3" w:semiHidden="0" w:uiPriority="61" w:unhideWhenUsed="0"/>
-    <w:lsdException w:name="Light Grid Accent 3" w:semiHidden="0" w:uiPriority="62" w:unhideWhenUsed="0"/>
-    <w:lsdException w:name="Medium Shading 1 Accent 3" w:semiHidden="0" w:uiPriority="63" w:unhideWhenUsed="0"/>
-    <w:lsdException w:name="Medium Shading 2 Accent 3" w:semiHidden="0" w:uiPriority="64" w:unhideWhenUsed="0"/>
-    <w:lsdException w:name="Medium List 1 Accent 3" w:semiHidden="0" w:uiPriority="65" w:unhideWhenUsed="0"/>
-    <w:lsdException w:name="Medium List 2 Accent 3" w:semiHidden="0" w:uiPriority="66" w:unhideWhenUsed="0"/>
-    <w:lsdException w:name="Medium Grid 1 Accent 3" w:semiHidden="0" w:uiPriority="67" w:unhideWhenUsed="0"/>
-    <w:lsdException w:name="Medium Grid 2 Accent 3" w:semiHidden="0" w:uiPriority="68" w:unhideWhenUsed="0"/>
-    <w:lsdException w:name="Medium Grid 3 Accent 3" w:semiHidden="0" w:uiPriority="69" w:unhideWhenUsed="0"/>
-    <w:lsdException w:name="Dark List Accent 3" w:semiHidden="0" w:uiPriority="70" w:unhideWhenUsed="0"/>
-    <w:lsdException w:name="Colorful Shading Accent 3" w:semiHidden="0" w:uiPriority="71" w:unhideWhenUsed="0"/>
-    <w:lsdException w:name="Colorful List Accent 3" w:semiHidden="0" w:uiPriority="72" w:unhideWhenUsed="0"/>
-    <w:lsdException w:name="Colorful Grid Accent 3" w:semiHidden="0" w:uiPriority="73" w:unhideWhenUsed="0"/>
-    <w:lsdException w:name="Light Shading Accent 4" w:semiHidden="0" w:uiPriority="60" w:unhideWhenUsed="0"/>
-    <w:lsdException w:name="Light List Accent 4" w:semiHidden="0" w:uiPriority="61" w:unhideWhenUsed="0"/>
-    <w:lsdException w:name="Light Grid Accent 4" w:semiHidden="0" w:uiPriority="62" w:unhideWhenUsed="0"/>
-    <w:lsdException w:name="Medium Shading 1 Accent 4" w:semiHidden="0" w:uiPriority="63" w:unhideWhenUsed="0"/>
-    <w:lsdException w:name="Medium Shading 2 Accent 4" w:semiHidden="0" w:uiPriority="64" w:unhideWhenUsed="0"/>
-    <w:lsdException w:name="Medium List 1 Accent 4" w:semiHidden="0" w:uiPriority="65" w:unhideWhenUsed="0"/>
-    <w:lsdException w:name="Medium List 2 Accent 4" w:semiHidden="0" w:uiPriority="66" w:unhideWhenUsed="0"/>
-    <w:lsdException w:name="Medium Grid 1 Accent 4" w:semiHidden="0" w:uiPriority="67" w:unhideWhenUsed="0"/>
-    <w:lsdException w:name="Medium Grid 2 Accent 4" w:semiHidden="0" w:uiPriority="68" w:unhideWhenUsed="0"/>
-    <w:lsdException w:name="Medium Grid 3 Accent 4" w:semiHidden="0" w:uiPriority="69" w:unhideWhenUsed="0"/>
-    <w:lsdException w:name="Dark List Accent 4" w:semiHidden="0" w:uiPriority="70" w:unhideWhenUsed="0"/>
-    <w:lsdException w:name="Colorful Shading Accent 4" w:semiHidden="0" w:uiPriority="71" w:unhideWhenUsed="0"/>
-    <w:lsdException w:name="Colorful List Accent 4" w:semiHidden="0" w:uiPriority="72" w:unhideWhenUsed="0"/>
-    <w:lsdException w:name="Colorful Grid Accent 4" w:semiHidden="0" w:uiPriority="73" w:unhideWhenUsed="0"/>
-    <w:lsdException w:name="Light Shading Accent 5" w:semiHidden="0" w:uiPriority="60" w:unhideWhenUsed="0"/>
-    <w:lsdException w:name="Light List Accent 5" w:semiHidden="0" w:uiPriority="61" w:unhideWhenUsed="0"/>
-    <w:lsdException w:name="Light Grid Accent 5" w:semiHidden="0" w:uiPriority="62" w:unhideWhenUsed="0"/>
-    <w:lsdException w:name="Medium Shading 1 Accent 5" w:semiHidden="0" w:uiPriority="63" w:unhideWhenUsed="0"/>
-    <w:lsdException w:name="Medium Shading 2 Accent 5" w:semiHidden="0" w:uiPriority="64" w:unhideWhenUsed="0"/>
-    <w:lsdException w:name="Medium List 1 Accent 5" w:semiHidden="0" w:uiPriority="65" w:unhideWhenUsed="0"/>
-    <w:lsdException w:name="Medium List 2 Accent 5" w:semiHidden="0" w:uiPriority="66" w:unhideWhenUsed="0"/>
-    <w:lsdException w:name="Medium Grid 1 Accent 5" w:semiHidden="0" w:uiPriority="67" w:unhideWhenUsed="0"/>
-    <w:lsdException w:name="Medium Grid 2 Accent 5" w:semiHidden="0" w:uiPriority="68" w:unhideWhenUsed="0"/>
-    <w:lsdException w:name="Medium Grid 3 Accent 5" w:semiHidden="0" w:uiPriority="69" w:unhideWhenUsed="0"/>
-    <w:lsdException w:name="Dark List Accent 5" w:semiHidden="0" w:uiPriority="70" w:unhideWhenUsed="0"/>
-    <w:lsdException w:name="Colorful Shading Accent 5" w:semiHidden="0" w:uiPriority="71" w:unhideWhenUsed="0"/>
-    <w:lsdException w:name="Colorful List Accent 5" w:semiHidden="0" w:uiPriority="72" w:unhideWhenUsed="0"/>
-    <w:lsdException w:name="Colorful Grid Accent 5" w:semiHidden="0" w:uiPriority="73" w:unhideWhenUsed="0"/>
-    <w:lsdException w:name="Light Shading Accent 6" w:semiHidden="0" w:uiPriority="60" w:unhideWhenUsed="0"/>
-    <w:lsdException w:name="Light List Accent 6" w:semiHidden="0" w:uiPriority="61" w:unhideWhenUsed="0"/>
-    <w:lsdException w:name="Light Grid Accent 6" w:semiHidden="0" w:uiPriority="62" w:unhideWhenUsed="0"/>
-    <w:lsdException w:name="Medium Shading 1 Accent 6" w:semiHidden="0" w:uiPriority="63" w:unhideWhenUsed="0"/>
-    <w:lsdException w:name="Medium Shading 2 Accent 6" w:semiHidden="0" w:uiPriority="64" w:unhideWhenUsed="0"/>
-    <w:lsdException w:name="Medium List 1 Accent 6" w:semiHidden="0" w:uiPriority="65" w:unhideWhenUsed="0"/>
-    <w:lsdException w:name="Medium List 2 Accent 6" w:semiHidden="0" w:uiPriority="66" w:unhideWhenUsed="0"/>
-    <w:lsdException w:name="Medium Grid 1 Accent 6" w:semiHidden="0" w:uiPriority="67" w:unhideWhenUsed="0"/>
-    <w:lsdException w:name="Medium Grid 2 Accent 6" w:semiHidden="0" w:uiPriority="68" w:unhideWhenUsed="0"/>
-    <w:lsdException w:name="Medium Grid 3 Accent 6" w:semiHidden="0" w:uiPriority="69" w:unhideWhenUsed="0"/>
-    <w:lsdException w:name="Dark List Accent 6" w:semiHidden="0" w:uiPriority="70" w:unhideWhenUsed="0"/>
-    <w:lsdException w:name="Colorful Shading Accent 6" w:semiHidden="0" w:uiPriority="71" w:unhideWhenUsed="0"/>
-    <w:lsdException w:name="Colorful List Accent 6" w:semiHidden="0" w:uiPriority="72" w:unhideWhenUsed="0"/>
-    <w:lsdException w:name="Colorful Grid Accent 6" w:semiHidden="0" w:uiPriority="73" w:unhideWhenUsed="0"/>
-    <w:lsdException w:name="Subtle Emphasis" w:semiHidden="0" w:uiPriority="19" w:unhideWhenUsed="0" w:qFormat="1"/>
-    <w:lsdException w:name="Intense Emphasis" w:semiHidden="0" w:uiPriority="21" w:unhideWhenUsed="0" w:qFormat="1"/>
-    <w:lsdException w:name="Subtle Reference" w:semiHidden="0" w:uiPriority="31" w:unhideWhenUsed="0" w:qFormat="1"/>
-    <w:lsdException w:name="Intense Reference" w:semiHidden="0" w:uiPriority="32" w:unhideWhenUsed="0" w:qFormat="1"/>
-    <w:lsdException w:name="Book Title" w:semiHidden="0" w:uiPriority="33" w:unhideWhenUsed="0" w:qFormat="1"/>
-    <w:lsdException w:name="Bibliography" w:uiPriority="37"/>
-    <w:lsdException w:name="TOC Heading" w:uiPriority="39" w:qFormat="1"/>
-  </w:latentStyles>
-  <w:style w:type="paragraph" w:default="1" w:styleId="Normal">
-    <w:name w:val="Normal"/>
-    <w:qFormat/>
-    <w:rsid w:val="004709F0"/>
-    <w:pPr>
-      <w:spacing w:after="0" w:line="240" w:lineRule="auto"/>
-    </w:pPr>
-  </w:style>
-  <w:style w:type="paragraph" w:styleId="Heading1">
-    <w:name w:val="heading 1"/>
-    <w:basedOn w:val="Normal"/>
-    <w:next w:val="Normal"/>
-    <w:link w:val="Heading1Char"/>
-    <w:uiPriority w:val="9"/>
-    <w:qFormat/>
-    <w:rsid w:val="003C4FA4"/>
-    <w:pPr>
-      <w:keepNext/>
-      <w:keepLines/>
-      <w:spacing w:before="480"/>
-      <w:outlineLvl w:val="0"/>
-    </w:pPr>
-    <w:rPr>
-      <w:rFonts w:asciiTheme="majorHAnsi" w:eastAsiaTheme="majorEastAsia" w:hAnsiTheme="majorHAnsi" w:cstheme="majorBidi"/>
-      <w:b/>
-      <w:bCs/>
-      <w:color w:val="365F91" w:themeColor="accent1" w:themeShade="BF"/>
-      <w:sz w:val="28"/>
-      <w:szCs w:val="28"/>
-    </w:rPr>
-  </w:style>
-  <w:style w:type="paragraph" w:styleId="Heading2">
-    <w:name w:val="heading 2"/>
-    <w:basedOn w:val="Normal"/>
-    <w:next w:val="Normal"/>
-    <w:link w:val="Heading2Char"/>
-    <w:uiPriority w:val="9"/>
-    <w:unhideWhenUsed/>
-    <w:qFormat/>
-    <w:rsid w:val="003C4FA4"/>
-    <w:pPr>
-      <w:keepNext/>
-      <w:keepLines/>
-      <w:spacing w:before="200"/>
-      <w:outlineLvl w:val="1"/>
-    </w:pPr>
-    <w:rPr>
-      <w:rFonts w:asciiTheme="majorHAnsi" w:eastAsiaTheme="majorEastAsia" w:hAnsiTheme="majorHAnsi" w:cstheme="majorBidi"/>
-      <w:b/>
-      <w:bCs/>
-      <w:color w:val="4F81BD" w:themeColor="accent1"/>
-      <w:sz w:val="26"/>
-      <w:szCs w:val="26"/>
-    </w:rPr>
-  </w:style>
-  <w:style w:type="paragraph" w:styleId="Heading3">
-    <w:name w:val="heading 3"/>
-    <w:basedOn w:val="Normal"/>
-    <w:next w:val="Normal"/>
-    <w:link w:val="Heading3Char"/>
-    <w:uiPriority w:val="9"/>
-    <w:unhideWhenUsed/>
-    <w:qFormat/>
-    <w:rsid w:val="00486A55"/>
-    <w:pPr>
-      <w:keepNext/>
-      <w:keepLines/>
-      <w:numPr>
-        <w:numId w:val="3"/>
-      </w:numPr>
-      <w:spacing w:before="200"/>
-      <w:outlineLvl w:val="2"/>
-    </w:pPr>
-    <w:rPr>
-      <w:rFonts w:asciiTheme="majorHAnsi" w:eastAsiaTheme="majorEastAsia" w:hAnsiTheme="majorHAnsi" w:cstheme="majorBidi"/>
-      <w:b/>
-      <w:bCs/>
-      <w:color w:val="4F81BD" w:themeColor="accent1"/>
-    </w:rPr>
-  </w:style>
-  <w:style w:type="character" w:default="1" w:styleId="DefaultParagraphFont">
-    <w:name w:val="Default Paragraph Font"/>
-    <w:uiPriority w:val="1"/>
-    <w:semiHidden/>
-    <w:unhideWhenUsed/>
-  </w:style>
-  <w:style w:type="table" w:default="1" w:styleId="TableNormal">
-    <w:name w:val="Normal Table"/>
-    <w:uiPriority w:val="99"/>
-    <w:semiHidden/>
-    <w:unhideWhenUsed/>
-    <w:tblPr>
-      <w:tblInd w:w="0" w:type="dxa"/>
-      <w:tblCellMar>
-        <w:top w:w="0" w:type="dxa"/>
-        <w:left w:w="108" w:type="dxa"/>
-        <w:bottom w:w="0" w:type="dxa"/>
-        <w:right w:w="108" w:type="dxa"/>
-      </w:tblCellMar>
-    </w:tblPr>
-  </w:style>
-  <w:style w:type="numbering" w:default="1" w:styleId="NoList">
-    <w:name w:val="No List"/>
-    <w:uiPriority w:val="99"/>
-    <w:semiHidden/>
-    <w:unhideWhenUsed/>
-  </w:style>
-  <w:style w:type="character" w:customStyle="1" w:styleId="Heading1Char">
-    <w:name w:val="Heading 1 Char"/>
-    <w:basedOn w:val="DefaultParagraphFont"/>
-    <w:link w:val="Heading1"/>
-    <w:uiPriority w:val="9"/>
-    <w:rsid w:val="003C4FA4"/>
-    <w:rPr>
-      <w:rFonts w:asciiTheme="majorHAnsi" w:eastAsiaTheme="majorEastAsia" w:hAnsiTheme="majorHAnsi" w:cstheme="majorBidi"/>
-      <w:b/>
-      <w:bCs/>
-      <w:color w:val="365F91" w:themeColor="accent1" w:themeShade="BF"/>
-      <w:sz w:val="28"/>
-      <w:szCs w:val="28"/>
-    </w:rPr>
-  </w:style>
-  <w:style w:type="character" w:customStyle="1" w:styleId="Heading2Char">
-    <w:name w:val="Heading 2 Char"/>
-    <w:basedOn w:val="DefaultParagraphFont"/>
-    <w:link w:val="Heading2"/>
-    <w:uiPriority w:val="9"/>
-    <w:rsid w:val="003C4FA4"/>
-    <w:rPr>
-      <w:rFonts w:asciiTheme="majorHAnsi" w:eastAsiaTheme="majorEastAsia" w:hAnsiTheme="majorHAnsi" w:cstheme="majorBidi"/>
-      <w:b/>
-      <w:bCs/>
-      <w:color w:val="4F81BD" w:themeColor="accent1"/>
-      <w:sz w:val="26"/>
-      <w:szCs w:val="26"/>
-    </w:rPr>
-  </w:style>
-  <w:style w:type="paragraph" w:styleId="ListParagraph">
-    <w:name w:val="List Paragraph"/>
-    <w:basedOn w:val="Normal"/>
-    <w:uiPriority w:val="34"/>
-    <w:qFormat/>
-    <w:rsid w:val="00486A55"/>
-    <w:pPr>
-      <w:ind w:left="720"/>
-      <w:contextualSpacing/>
-    </w:pPr>
-  </w:style>
-  <w:style w:type="character" w:customStyle="1" w:styleId="Heading3Char">
-    <w:name w:val="Heading 3 Char"/>
-    <w:basedOn w:val="DefaultParagraphFont"/>
-    <w:link w:val="Heading3"/>
-    <w:uiPriority w:val="9"/>
-    <w:rsid w:val="00486A55"/>
-    <w:rPr>
-      <w:rFonts w:asciiTheme="majorHAnsi" w:eastAsiaTheme="majorEastAsia" w:hAnsiTheme="majorHAnsi" w:cstheme="majorBidi"/>
-      <w:b/>
-      <w:bCs/>
-      <w:color w:val="4F81BD" w:themeColor="accent1"/>
-    </w:rPr>
-  </w:style>
-  <w:style w:type="paragraph" w:styleId="BalloonText">
-    <w:name w:val="Balloon Text"/>
-    <w:basedOn w:val="Normal"/>
-    <w:link w:val="BalloonTextChar"/>
-    <w:uiPriority w:val="99"/>
-    <w:semiHidden/>
-    <w:unhideWhenUsed/>
-    <w:rsid w:val="00486A55"/>
-    <w:rPr>
-      <w:rFonts w:ascii="Tahoma" w:hAnsi="Tahoma" w:cs="Tahoma"/>
-      <w:sz w:val="16"/>
-      <w:szCs w:val="16"/>
-    </w:rPr>
-  </w:style>
-  <w:style w:type="character" w:customStyle="1" w:styleId="BalloonTextChar">
-    <w:name w:val="Balloon Text Char"/>
-    <w:basedOn w:val="DefaultParagraphFont"/>
-    <w:link w:val="BalloonText"/>
-    <w:uiPriority w:val="99"/>
-    <w:semiHidden/>
-    <w:rsid w:val="00486A55"/>
-    <w:rPr>
-      <w:rFonts w:ascii="Tahoma" w:hAnsi="Tahoma" w:cs="Tahoma"/>
-      <w:sz w:val="16"/>
-      <w:szCs w:val="16"/>
-    </w:rPr>
-  </w:style>
-  <w:style w:type="paragraph" w:styleId="Bibliography">
-    <w:name w:val="Bibliography"/>
-    <w:basedOn w:val="Normal"/>
-    <w:next w:val="Normal"/>
-    <w:uiPriority w:val="37"/>
-    <w:unhideWhenUsed/>
-    <w:rsid w:val="007109F9"/>
-    <w:pPr>
-      <w:tabs>
-        <w:tab w:val="left" w:pos="264"/>
-      </w:tabs>
-      <w:spacing w:line="480" w:lineRule="auto"/>
-      <w:ind w:left="264" w:hanging="264"/>
-    </w:pPr>
-  </w:style>
-  <w:style w:type="character" w:styleId="PlaceholderText">
-    <w:name w:val="Placeholder Text"/>
-    <w:basedOn w:val="DefaultParagraphFont"/>
-    <w:uiPriority w:val="99"/>
-    <w:semiHidden/>
-    <w:rsid w:val="0052780D"/>
-    <w:rPr>
-      <w:color w:val="808080"/>
-    </w:rPr>
-  </w:style>
-  <w:style w:type="table" w:styleId="TableGrid">
-    <w:name w:val="Table Grid"/>
-    <w:basedOn w:val="TableNormal"/>
-    <w:uiPriority w:val="59"/>
-    <w:rsid w:val="005D0518"/>
-    <w:pPr>
-      <w:spacing w:after="0" w:line="240" w:lineRule="auto"/>
-    </w:pPr>
-    <w:tblPr>
-      <w:tblBorders>
-        <w:top w:val="single" w:sz="4" w:space="0" w:color="auto"/>
-        <w:left w:val="single" w:sz="4" w:space="0" w:color="auto"/>
-        <w:bottom w:val="single" w:sz="4" w:space="0" w:color="auto"/>
-        <w:right w:val="single" w:sz="4" w:space="0" w:color="auto"/>
-        <w:insideH w:val="single" w:sz="4" w:space="0" w:color="auto"/>
-        <w:insideV w:val="single" w:sz="4" w:space="0" w:color="auto"/>
-      </w:tblBorders>
-    </w:tblPr>
-  </w:style>
-</w:styles>
-</file>
-
-<file path=word/stylesWithEffects.xml><?xml version="1.0" encoding="utf-8"?>
-<w:styles xmlns:wpc="http://schemas.microsoft.com/office/word/2010/wordprocessingCanvas" xmlns:mc="http://schemas.openxmlformats.org/markup-compatibility/2006" xmlns:o="urn:schemas-microsoft-com:office:office" xmlns:r="http://schemas.openxmlformats.org/officeDocument/2006/relationships" xmlns:m="http://schemas.openxmlformats.org/officeDocument/2006/math" xmlns:v="urn:schemas-microsoft-com:vml" xmlns:wp14="http://schemas.microsoft.com/office/word/2010/wordprocessingDrawing" xmlns:wp="http://schemas.openxmlformats.org/drawingml/2006/wordprocessingDrawing" xmlns:w10="urn:schemas-microsoft-com:office:word" xmlns:w="http://schemas.openxmlformats.org/wordprocessingml/2006/main" xmlns:w14="http://schemas.microsoft.com/office/word/2010/wordml" xmlns:wpg="http://schemas.microsoft.com/office/word/2010/wordprocessingGroup" xmlns:wpi="http://schemas.microsoft.com/office/word/2010/wordprocessingInk" xmlns:wne="http://schemas.microsoft.com/office/word/2006/wordml" xmlns:wps="http://schemas.microsoft.com/office/word/2010/wordprocessingShape" mc:Ignorable="w14 wp14">
-  <w:docDefaults>
-    <w:rPrDefault>
-      <w:rPr>
-        <w:rFonts w:asciiTheme="minorHAnsi" w:eastAsiaTheme="minorHAnsi" w:hAnsiTheme="minorHAnsi" w:cstheme="minorBidi"/>
-        <w:sz w:val="22"/>
-        <w:szCs w:val="22"/>
-        <w:lang w:val="en-GB" w:eastAsia="en-US" w:bidi="ar-SA"/>
-      </w:rPr>
-    </w:rPrDefault>
-    <w:pPrDefault>
-      <w:pPr>
-        <w:spacing w:after="200" w:line="276" w:lineRule="auto"/>
-      </w:pPr>
-    </w:pPrDefault>
-  </w:docDefaults>
-  <w:latentStyles w:defLockedState="0" w:defUIPriority="99" w:defSemiHidden="1" w:defUnhideWhenUsed="1" w:defQFormat="0" w:count="267">
-    <w:lsdException w:name="Normal" w:semiHidden="0" w:uiPriority="0" w:unhideWhenUsed="0" w:qFormat="1"/>
-    <w:lsdException w:name="heading 1" w:semiHidden="0" w:uiPriority="9" w:unhideWhenUsed="0" w:qFormat="1"/>
-    <w:lsdException w:name="heading 2" w:uiPriority="9" w:qFormat="1"/>
-    <w:lsdException w:name="heading 3" w:uiPriority="9" w:qFormat="1"/>
-    <w:lsdException w:name="heading 4" w:uiPriority="9" w:qFormat="1"/>
-    <w:lsdException w:name="heading 5" w:uiPriority="9" w:qFormat="1"/>
-    <w:lsdException w:name="heading 6" w:uiPriority="9" w:qFormat="1"/>
-    <w:lsdException w:name="heading 7" w:uiPriority="9" w:qFormat="1"/>
-    <w:lsdException w:name="heading 8" w:uiPriority="9" w:qFormat="1"/>
-    <w:lsdException w:name="heading 9" w:uiPriority="9" w:qFormat="1"/>
-    <w:lsdException w:name="toc 1" w:uiPriority="39"/>
-    <w:lsdException w:name="toc 2" w:uiPriority="39"/>
-    <w:lsdException w:name="toc 3" w:uiPriority="39"/>
-    <w:lsdException w:name="toc 4" w:uiPriority="39"/>
-    <w:lsdException w:name="toc 5" w:uiPriority="39"/>
-    <w:lsdException w:name="toc 6" w:uiPriority="39"/>
-    <w:lsdException w:name="toc 7" w:uiPriority="39"/>
-    <w:lsdException w:name="toc 8" w:uiPriority="39"/>
-    <w:lsdException w:name="toc 9" w:uiPriority="39"/>
-    <w:lsdException w:name="caption" w:uiPriority="35" w:qFormat="1"/>
-    <w:lsdException w:name="Title" w:semiHidden="0" w:uiPriority="10" w:unhideWhenUsed="0" w:qFormat="1"/>
-    <w:lsdException w:name="Default Paragraph Font" w:uiPriority="1"/>
-    <w:lsdException w:name="Subtitle" w:semiHidden="0" w:uiPriority="11" w:unhideWhenUsed="0" w:qFormat="1"/>
-    <w:lsdException w:name="Strong" w:semiHidden="0" w:uiPriority="22" w:unhideWhenUsed="0" w:qFormat="1"/>
-    <w:lsdException w:name="Emphasis" w:semiHidden="0" w:uiPriority="20" w:unhideWhenUsed="0" w:qFormat="1"/>
-    <w:lsdException w:name="Table Grid" w:semiHidden="0" w:uiPriority="59" w:unhideWhenUsed="0"/>
-    <w:lsdException w:name="Placeholder Text" w:unhideWhenUsed="0"/>
-    <w:lsdException w:name="No Spacing" w:semiHidden="0" w:uiPriority="1" w:unhideWhenUsed="0" w:qFormat="1"/>
-    <w:lsdException w:name="Light Shading" w:semiHidden="0" w:uiPriority="60" w:unhideWhenUsed="0"/>
-    <w:lsdException w:name="Light List" w:semiHidden="0" w:uiPriority="61" w:unhideWhenUsed="0"/>
-    <w:lsdException w:name="Light Grid" w:semiHidden="0" w:uiPriority="62" w:unhideWhenUsed="0"/>
-    <w:lsdException w:name="Medium Shading 1" w:semiHidden="0" w:uiPriority="63" w:unhideWhenUsed="0"/>
-    <w:lsdException w:name="Medium Shading 2" w:semiHidden="0" w:uiPriority="64" w:unhideWhenUsed="0"/>
-    <w:lsdException w:name="Medium List 1" w:semiHidden="0" w:uiPriority="65" w:unhideWhenUsed="0"/>
-    <w:lsdException w:name="Medium List 2" w:semiHidden="0" w:uiPriority="66" w:unhideWhenUsed="0"/>
-    <w:lsdException w:name="Medium Grid 1" w:semiHidden="0" w:uiPriority="67" w:unhideWhenUsed="0"/>
-    <w:lsdException w:name="Medium Grid 2" w:semiHidden="0" w:uiPriority="68" w:unhideWhenUsed="0"/>
-    <w:lsdException w:name="Medium Grid 3" w:semiHidden="0" w:uiPriority="69" w:unhideWhenUsed="0"/>
-    <w:lsdException w:name="Dark List" w:semiHidden="0" w:uiPriority="70" w:unhideWhenUsed="0"/>
-    <w:lsdException w:name="Colorful Shading" w:semiHidden="0" w:uiPriority="71" w:unhideWhenUsed="0"/>
-    <w:lsdException w:name="Colorful List" w:semiHidden="0" w:uiPriority="72" w:unhideWhenUsed="0"/>
-    <w:lsdException w:name="Colorful Grid" w:semiHidden="0" w:uiPriority="73" w:unhideWhenUsed="0"/>
-    <w:lsdException w:name="Light Shading Accent 1" w:semiHidden="0" w:uiPriority="60" w:unhideWhenUsed="0"/>
-    <w:lsdException w:name="Light List Accent 1" w:semiHidden="0" w:uiPriority="61" w:unhideWhenUsed="0"/>
-    <w:lsdException w:name="Light Grid Accent 1" w:semiHidden="0" w:uiPriority="62" w:unhideWhenUsed="0"/>
-    <w:lsdException w:name="Medium Shading 1 Accent 1" w:semiHidden="0" w:uiPriority="63" w:unhideWhenUsed="0"/>
-    <w:lsdException w:name="Medium Shading 2 Accent 1" w:semiHidden="0" w:uiPriority="64" w:unhideWhenUsed="0"/>
-    <w:lsdException w:name="Medium List 1 Accent 1" w:semiHidden="0" w:uiPriority="65" w:unhideWhenUsed="0"/>
-    <w:lsdException w:name="Revision" w:unhideWhenUsed="0"/>
-    <w:lsdException w:name="List Paragraph" w:semiHidden="0" w:uiPriority="34" w:unhideWhenUsed="0" w:qFormat="1"/>
-    <w:lsdException w:name="Quote" w:semiHidden="0" w:uiPriority="29" w:unhideWhenUsed="0" w:qFormat="1"/>
-    <w:lsdException w:name="Intense Quote" w:semiHidden="0" w:uiPriority="30" w:unhideWhenUsed="0" w:qFormat="1"/>
-    <w:lsdException w:name="Medium List 2 Accent 1" w:semiHidden="0" w:uiPriority="66" w:unhideWhenUsed="0"/>
-    <w:lsdException w:name="Medium Grid 1 Accent 1" w:semiHidden="0" w:uiPriority="67" w:unhideWhenUsed="0"/>
-    <w:lsdException w:name="Medium Grid 2 Accent 1" w:semiHidden="0" w:uiPriority="68" w:unhideWhenUsed="0"/>
-    <w:lsdException w:name="Medium Grid 3 Accent 1" w:semiHidden="0" w:uiPriority="69" w:unhideWhenUsed="0"/>
-    <w:lsdException w:name="Dark List Accent 1" w:semiHidden="0" w:uiPriority="70" w:unhideWhenUsed="0"/>
-    <w:lsdException w:name="Colorful Shading Accent 1" w:semiHidden="0" w:uiPriority="71" w:unhideWhenUsed="0"/>
-    <w:lsdException w:name="Colorful List Accent 1" w:semiHidden="0" w:uiPriority="72" w:unhideWhenUsed="0"/>
-    <w:lsdException w:name="Colorful Grid Accent 1" w:semiHidden="0" w:uiPriority="73" w:unhideWhenUsed="0"/>
-    <w:lsdException w:name="Light Shading Accent 2" w:semiHidden="0" w:uiPriority="60" w:unhideWhenUsed="0"/>
-    <w:lsdException w:name="Light List Accent 2" w:semiHidden="0" w:uiPriority="61" w:unhideWhenUsed="0"/>
-    <w:lsdException w:name="Light Grid Accent 2" w:semiHidden="0" w:uiPriority="62" w:unhideWhenUsed="0"/>
-    <w:lsdException w:name="Medium Shading 1 Accent 2" w:semiHidden="0" w:uiPriority="63" w:unhideWhenUsed="0"/>
-    <w:lsdException w:name="Medium Shading 2 Accent 2" w:semiHidden="0" w:uiPriority="64" w:unhideWhenUsed="0"/>
-    <w:lsdException w:name="Medium List 1 Accent 2" w:semiHidden="0" w:uiPriority="65" w:unhideWhenUsed="0"/>
-    <w:lsdException w:name="Medium List 2 Accent 2" w:semiHidden="0" w:uiPriority="66" w:unhideWhenUsed="0"/>
-    <w:lsdException w:name="Medium Grid 1 Accent 2" w:semiHidden="0" w:uiPriority="67" w:unhideWhenUsed="0"/>
-    <w:lsdException w:name="Medium Grid 2 Accent 2" w:semiHidden="0" w:uiPriority="68" w:unhideWhenUsed="0"/>
-    <w:lsdException w:name="Medium Grid 3 Accent 2" w:semiHidden="0" w:uiPriority="69" w:unhideWhenUsed="0"/>
-    <w:lsdException w:name="Dark List Accent 2" w:semiHidden="0" w:uiPriority="70" w:unhideWhenUsed="0"/>
-    <w:lsdException w:name="Colorful Shading Accent 2" w:semiHidden="0" w:uiPriority="71" w:unhideWhenUsed="0"/>
-    <w:lsdException w:name="Colorful List Accent 2" w:semiHidden="0" w:uiPriority="72" w:unhideWhenUsed="0"/>
-    <w:lsdException w:name="Colorful Grid Accent 2" w:semiHidden="0" w:uiPriority="73" w:unhideWhenUsed="0"/>
-    <w:lsdException w:name="Light Shading Accent 3" w:semiHidden="0" w:uiPriority="60" w:unhideWhenUsed="0"/>
-    <w:lsdException w:name="Light List Accent 3" w:semiHidden="0" w:uiPriority="61" w:unhideWhenUsed="0"/>
-    <w:lsdException w:name="Light Grid Accent 3" w:semiHidden="0" w:uiPriority="62" w:unhideWhenUsed="0"/>
-    <w:lsdException w:name="Medium Shading 1 Accent 3" w:semiHidden="0" w:uiPriority="63" w:unhideWhenUsed="0"/>
-    <w:lsdException w:name="Medium Shading 2 Accent 3" w:semiHidden="0" w:uiPriority="64" w:unhideWhenUsed="0"/>
-    <w:lsdException w:name="Medium List 1 Accent 3" w:semiHidden="0" w:uiPriority="65" w:unhideWhenUsed="0"/>
-    <w:lsdException w:name="Medium List 2 Accent 3" w:semiHidden="0" w:uiPriority="66" w:unhideWhenUsed="0"/>
-    <w:lsdException w:name="Medium Grid 1 Accent 3" w:semiHidden="0" w:uiPriority="67" w:unhideWhenUsed="0"/>
-    <w:lsdException w:name="Medium Grid 2 Accent 3" w:semiHidden="0" w:uiPriority="68" w:unhideWhenUsed="0"/>
-    <w:lsdException w:name="Medium Grid 3 Accent 3" w:semiHidden="0" w:uiPriority="69" w:unhideWhenUsed="0"/>
-    <w:lsdException w:name="Dark List Accent 3" w:semiHidden="0" w:uiPriority="70" w:unhideWhenUsed="0"/>
-    <w:lsdException w:name="Colorful Shading Accent 3" w:semiHidden="0" w:uiPriority="71" w:unhideWhenUsed="0"/>
-    <w:lsdException w:name="Colorful List Accent 3" w:semiHidden="0" w:uiPriority="72" w:unhideWhenUsed="0"/>
-    <w:lsdException w:name="Colorful Grid Accent 3" w:semiHidden="0" w:uiPriority="73" w:unhideWhenUsed="0"/>
-    <w:lsdException w:name="Light Shading Accent 4" w:semiHidden="0" w:uiPriority="60" w:unhideWhenUsed="0"/>
-    <w:lsdException w:name="Light List Accent 4" w:semiHidden="0" w:uiPriority="61" w:unhideWhenUsed="0"/>
-    <w:lsdException w:name="Light Grid Accent 4" w:semiHidden="0" w:uiPriority="62" w:unhideWhenUsed="0"/>
-    <w:lsdException w:name="Medium Shading 1 Accent 4" w:semiHidden="0" w:uiPriority="63" w:unhideWhenUsed="0"/>
-    <w:lsdException w:name="Medium Shading 2 Accent 4" w:semiHidden="0" w:uiPriority="64" w:unhideWhenUsed="0"/>
-    <w:lsdException w:name="Medium List 1 Accent 4" w:semiHidden="0" w:uiPriority="65" w:unhideWhenUsed="0"/>
-    <w:lsdException w:name="Medium List 2 Accent 4" w:semiHidden="0" w:uiPriority="66" w:unhideWhenUsed="0"/>
-    <w:lsdException w:name="Medium Grid 1 Accent 4" w:semiHidden="0" w:uiPriority="67" w:unhideWhenUsed="0"/>
-    <w:lsdException w:name="Medium Grid 2 Accent 4" w:semiHidden="0" w:uiPriority="68" w:unhideWhenUsed="0"/>
-    <w:lsdException w:name="Medium Grid 3 Accent 4" w:semiHidden="0" w:uiPriority="69" w:unhideWhenUsed="0"/>
-    <w:lsdException w:name="Dark List Accent 4" w:semiHidden="0" w:uiPriority="70" w:unhideWhenUsed="0"/>
-    <w:lsdException w:name="Colorful Shading Accent 4" w:semiHidden="0" w:uiPriority="71" w:unhideWhenUsed="0"/>
-    <w:lsdException w:name="Colorful List Accent 4" w:semiHidden="0" w:uiPriority="72" w:unhideWhenUsed="0"/>
-    <w:lsdException w:name="Colorful Grid Accent 4" w:semiHidden="0" w:uiPriority="73" w:unhideWhenUsed="0"/>
-    <w:lsdException w:name="Light Shading Accent 5" w:semiHidden="0" w:uiPriority="60" w:unhideWhenUsed="0"/>
-    <w:lsdException w:name="Light List Accent 5" w:semiHidden="0" w:uiPriority="61" w:unhideWhenUsed="0"/>
-    <w:lsdException w:name="Light Grid Accent 5" w:semiHidden="0" w:uiPriority="62" w:unhideWhenUsed="0"/>
-    <w:lsdException w:name="Medium Shading 1 Accent 5" w:semiHidden="0" w:uiPriority="63" w:unhideWhenUsed="0"/>
-    <w:lsdException w:name="Medium Shading 2 Accent 5" w:semiHidden="0" w:uiPriority="64" w:unhideWhenUsed="0"/>
-    <w:lsdException w:name="Medium List 1 Accent 5" w:semiHidden="0" w:uiPriority="65" w:unhideWhenUsed="0"/>
-    <w:lsdException w:name="Medium List 2 Accent 5" w:semiHidden="0" w:uiPriority="66" w:unhideWhenUsed="0"/>
-    <w:lsdException w:name="Medium Grid 1 Accent 5" w:semiHidden="0" w:uiPriority="67" w:unhideWhenUsed="0"/>
-    <w:lsdException w:name="Medium Grid 2 Accent 5" w:semiHidden="0" w:uiPriority="68" w:unhideWhenUsed="0"/>
-    <w:lsdException w:name="Medium Grid 3 Accent 5" w:semiHidden="0" w:uiPriority="69" w:unhideWhenUsed="0"/>
-    <w:lsdException w:name="Dark List Accent 5" w:semiHidden="0" w:uiPriority="70" w:unhideWhenUsed="0"/>
-    <w:lsdException w:name="Colorful Shading Accent 5" w:semiHidden="0" w:uiPriority="71" w:unhideWhenUsed="0"/>
-    <w:lsdException w:name="Colorful List Accent 5" w:semiHidden="0" w:uiPriority="72" w:unhideWhenUsed="0"/>
-    <w:lsdException w:name="Colorful Grid Accent 5" w:semiHidden="0" w:uiPriority="73" w:unhideWhenUsed="0"/>
-    <w:lsdException w:name="Light Shading Accent 6" w:semiHidden="0" w:uiPriority="60" w:unhideWhenUsed="0"/>
-    <w:lsdException w:name="Light List Accent 6" w:semiHidden="0" w:uiPriority="61" w:unhideWhenUsed="0"/>
-    <w:lsdException w:name="Light Grid Accent 6" w:semiHidden="0" w:uiPriority="62" w:unhideWhenUsed="0"/>
-    <w:lsdException w:name="Medium Shading 1 Accent 6" w:semiHidden="0" w:uiPriority="63" w:unhideWhenUsed="0"/>
-    <w:lsdException w:name="Medium Shading 2 Accent 6" w:semiHidden="0" w:uiPriority="64" w:unhideWhenUsed="0"/>
-    <w:lsdException w:name="Medium List 1 Accent 6" w:semiHidden="0" w:uiPriority="65" w:unhideWhenUsed="0"/>
-    <w:lsdException w:name="Medium List 2 Accent 6" w:semiHidden="0" w:uiPriority="66" w:unhideWhenUsed="0"/>
-    <w:lsdException w:name="Medium Grid 1 Accent 6" w:semiHidden="0" w:uiPriority="67" w:unhideWhenUsed="0"/>
-    <w:lsdException w:name="Medium Grid 2 Accent 6" w:semiHidden="0" w:uiPriority="68" w:unhideWhenUsed="0"/>
-    <w:lsdException w:name="Medium Grid 3 Accent 6" w:semiHidden="0" w:uiPriority="69" w:unhideWhenUsed="0"/>
-    <w:lsdException w:name="Dark List Accent 6" w:semiHidden="0" w:uiPriority="70" w:unhideWhenUsed="0"/>
-    <w:lsdException w:name="Colorful Shading Accent 6" w:semiHidden="0" w:uiPriority="71" w:unhideWhenUsed="0"/>
-    <w:lsdException w:name="Colorful List Accent 6" w:semiHidden="0" w:uiPriority="72" w:unhideWhenUsed="0"/>
-    <w:lsdException w:name="Colorful Grid Accent 6" w:semiHidden="0" w:uiPriority="73" w:unhideWhenUsed="0"/>
-    <w:lsdException w:name="Subtle Emphasis" w:semiHidden="0" w:uiPriority="19" w:unhideWhenUsed="0" w:qFormat="1"/>
-    <w:lsdException w:name="Intense Emphasis" w:semiHidden="0" w:uiPriority="21" w:unhideWhenUsed="0" w:qFormat="1"/>
-    <w:lsdException w:name="Subtle Reference" w:semiHidden="0" w:uiPriority="31" w:unhideWhenUsed="0" w:qFormat="1"/>
-    <w:lsdException w:name="Intense Reference" w:semiHidden="0" w:uiPriority="32" w:unhideWhenUsed="0" w:qFormat="1"/>
-    <w:lsdException w:name="Book Title" w:semiHidden="0" w:uiPriority="33" w:unhideWhenUsed="0" w:qFormat="1"/>
-    <w:lsdException w:name="Bibliography" w:uiPriority="37"/>
-    <w:lsdException w:name="TOC Heading" w:uiPriority="39" w:qFormat="1"/>
+  <w:latentStyles w:defLockedState="0" w:defUIPriority="99" w:defSemiHidden="0" w:defUnhideWhenUsed="0" w:defQFormat="0" w:count="376">
+    <w:lsdException w:name="Normal" w:uiPriority="0" w:qFormat="1"/>
+    <w:lsdException w:name="heading 1" w:uiPriority="9" w:qFormat="1"/>
+    <w:lsdException w:name="heading 2" w:semiHidden="1" w:uiPriority="9" w:unhideWhenUsed="1" w:qFormat="1"/>
+    <w:lsdException w:name="heading 3" w:semiHidden="1" w:uiPriority="9" w:unhideWhenUsed="1" w:qFormat="1"/>
+    <w:lsdException w:name="heading 4" w:semiHidden="1" w:uiPriority="9" w:unhideWhenUsed="1" w:qFormat="1"/>
+    <w:lsdException w:name="heading 5" w:semiHidden="1" w:uiPriority="9" w:unhideWhenUsed="1" w:qFormat="1"/>
+    <w:lsdException w:name="heading 6" w:semiHidden="1" w:uiPriority="9" w:unhideWhenUsed="1" w:qFormat="1"/>
+    <w:lsdException w:name="heading 7" w:semiHidden="1" w:uiPriority="9" w:unhideWhenUsed="1" w:qFormat="1"/>
+    <w:lsdException w:name="heading 8" w:semiHidden="1" w:uiPriority="9" w:unhideWhenUsed="1" w:qFormat="1"/>
+    <w:lsdException w:name="heading 9" w:semiHidden="1" w:uiPriority="9" w:unhideWhenUsed="1" w:qFormat="1"/>
+    <w:lsdException w:name="index 1" w:semiHidden="1" w:unhideWhenUsed="1"/>
+    <w:lsdException w:name="index 2" w:semiHidden="1" w:unhideWhenUsed="1"/>
+    <w:lsdException w:name="index 3" w:semiHidden="1" w:unhideWhenUsed="1"/>
+    <w:lsdException w:name="index 4" w:semiHidden="1" w:unhideWhenUsed="1"/>
+    <w:lsdException w:name="index 5" w:semiHidden="1" w:unhideWhenUsed="1"/>
+    <w:lsdException w:name="index 6" w:semiHidden="1" w:unhideWhenUsed="1"/>
+    <w:lsdException w:name="index 7" w:semiHidden="1" w:unhideWhenUsed="1"/>
+    <w:lsdException w:name="index 8" w:semiHidden="1" w:unhideWhenUsed="1"/>
+    <w:lsdException w:name="index 9" w:semiHidden="1" w:unhideWhenUsed="1"/>
+    <w:lsdException w:name="toc 1" w:semiHidden="1" w:uiPriority="39" w:unhideWhenUsed="1"/>
+    <w:lsdException w:name="toc 2" w:semiHidden="1" w:uiPriority="39" w:unhideWhenUsed="1"/>
+    <w:lsdException w:name="toc 3" w:semiHidden="1" w:uiPriority="39" w:unhideWhenUsed="1"/>
+    <w:lsdException w:name="toc 4" w:semiHidden="1" w:uiPriority="39" w:unhideWhenUsed="1"/>
+    <w:lsdException w:name="toc 5" w:semiHidden="1" w:uiPriority="39" w:unhideWhenUsed="1"/>
+    <w:lsdException w:name="toc 6" w:semiHidden="1" w:uiPriority="39" w:unhideWhenUsed="1"/>
+    <w:lsdException w:name="toc 7" w:semiHidden="1" w:uiPriority="39" w:unhideWhenUsed="1"/>
+    <w:lsdException w:name="toc 8" w:semiHidden="1" w:uiPriority="39" w:unhideWhenUsed="1"/>
+    <w:lsdException w:name="toc 9" w:semiHidden="1" w:uiPriority="39" w:unhideWhenUsed="1"/>
+    <w:lsdException w:name="Normal Indent" w:semiHidden="1" w:unhideWhenUsed="1"/>
+    <w:lsdException w:name="footnote text" w:semiHidden="1" w:unhideWhenUsed="1"/>
+    <w:lsdException w:name="annotation text" w:semiHidden="1" w:unhideWhenUsed="1"/>
+    <w:lsdException w:name="header" w:semiHidden="1" w:unhideWhenUsed="1"/>
+    <w:lsdException w:name="footer" w:semiHidden="1" w:unhideWhenUsed="1"/>
+    <w:lsdException w:name="index heading" w:semiHidden="1" w:unhideWhenUsed="1"/>
+    <w:lsdException w:name="caption" w:semiHidden="1" w:uiPriority="35" w:unhideWhenUsed="1" w:qFormat="1"/>
+    <w:lsdException w:name="table of figures" w:semiHidden="1" w:unhideWhenUsed="1"/>
+    <w:lsdException w:name="envelope address" w:semiHidden="1" w:unhideWhenUsed="1"/>
+    <w:lsdException w:name="envelope return" w:semiHidden="1" w:unhideWhenUsed="1"/>
+    <w:lsdException w:name="footnote reference" w:semiHidden="1" w:unhideWhenUsed="1"/>
+    <w:lsdException w:name="annotation reference" w:semiHidden="1" w:unhideWhenUsed="1"/>
+    <w:lsdException w:name="line number" w:semiHidden="1" w:unhideWhenUsed="1"/>
+    <w:lsdException w:name="page number" w:semiHidden="1" w:unhideWhenUsed="1"/>
+    <w:lsdException w:name="endnote reference" w:semiHidden="1" w:unhideWhenUsed="1"/>
+    <w:lsdException w:name="endnote text" w:semiHidden="1" w:unhideWhenUsed="1"/>
+    <w:lsdException w:name="table of authorities" w:semiHidden="1" w:unhideWhenUsed="1"/>
+    <w:lsdException w:name="macro" w:semiHidden="1" w:unhideWhenUsed="1"/>
+    <w:lsdException w:name="toa heading" w:semiHidden="1" w:unhideWhenUsed="1"/>
+    <w:lsdException w:name="List" w:semiHidden="1" w:unhideWhenUsed="1"/>
+    <w:lsdException w:name="List Bullet" w:semiHidden="1" w:unhideWhenUsed="1"/>
+    <w:lsdException w:name="List Number" w:semiHidden="1" w:unhideWhenUsed="1"/>
+    <w:lsdException w:name="List 2" w:semiHidden="1" w:unhideWhenUsed="1"/>
+    <w:lsdException w:name="List 3" w:semiHidden="1" w:unhideWhenUsed="1"/>
+    <w:lsdException w:name="List 4" w:semiHidden="1" w:unhideWhenUsed="1"/>
+    <w:lsdException w:name="List 5" w:semiHidden="1" w:unhideWhenUsed="1"/>
+    <w:lsdException w:name="List Bullet 2" w:semiHidden="1" w:unhideWhenUsed="1"/>
+    <w:lsdException w:name="List Bullet 3" w:semiHidden="1" w:unhideWhenUsed="1"/>
+    <w:lsdException w:name="List Bullet 4" w:semiHidden="1" w:unhideWhenUsed="1"/>
+    <w:lsdException w:name="List Bullet 5" w:semiHidden="1" w:unhideWhenUsed="1"/>
+    <w:lsdException w:name="List Number 2" w:semiHidden="1" w:unhideWhenUsed="1"/>
+    <w:lsdException w:name="List Number 3" w:semiHidden="1" w:unhideWhenUsed="1"/>
+    <w:lsdException w:name="List Number 4" w:semiHidden="1" w:unhideWhenUsed="1"/>
+    <w:lsdException w:name="List Number 5" w:semiHidden="1" w:unhideWhenUsed="1"/>
+    <w:lsdException w:name="Title" w:uiPriority="10" w:qFormat="1"/>
+    <w:lsdException w:name="Closing" w:semiHidden="1" w:unhideWhenUsed="1"/>
+    <w:lsdException w:name="Signature" w:semiHidden="1" w:unhideWhenUsed="1"/>
+    <w:lsdException w:name="Default Paragraph Font" w:semiHidden="1" w:uiPriority="1" w:unhideWhenUsed="1"/>
+    <w:lsdException w:name="Body Text" w:semiHidden="1" w:unhideWhenUsed="1"/>
+    <w:lsdException w:name="Body Text Indent" w:semiHidden="1" w:unhideWhenUsed="1"/>
+    <w:lsdException w:name="List Continue" w:semiHidden="1" w:unhideWhenUsed="1"/>
+    <w:lsdException w:name="List Continue 2" w:semiHidden="1" w:unhideWhenUsed="1"/>
+    <w:lsdException w:name="List Continue 3" w:semiHidden="1" w:unhideWhenUsed="1"/>
+    <w:lsdException w:name="List Continue 4" w:semiHidden="1" w:unhideWhenUsed="1"/>
+    <w:lsdException w:name="List Continue 5" w:semiHidden="1" w:unhideWhenUsed="1"/>
+    <w:lsdException w:name="Message Header" w:semiHidden="1" w:unhideWhenUsed="1"/>
+    <w:lsdException w:name="Subtitle" w:uiPriority="11" w:qFormat="1"/>
+    <w:lsdException w:name="Salutation" w:semiHidden="1" w:unhideWhenUsed="1"/>
+    <w:lsdException w:name="Date" w:semiHidden="1" w:unhideWhenUsed="1"/>
+    <w:lsdException w:name="Body Text First Indent" w:semiHidden="1" w:unhideWhenUsed="1"/>
+    <w:lsdException w:name="Body Text First Indent 2" w:semiHidden="1" w:unhideWhenUsed="1"/>
+    <w:lsdException w:name="Note Heading" w:semiHidden="1" w:unhideWhenUsed="1"/>
+    <w:lsdException w:name="Body Text 2" w:semiHidden="1" w:unhideWhenUsed="1"/>
+    <w:lsdException w:name="Body Text 3" w:semiHidden="1" w:unhideWhenUsed="1"/>
+    <w:lsdException w:name="Body Text Indent 2" w:semiHidden="1" w:unhideWhenUsed="1"/>
+    <w:lsdException w:name="Body Text Indent 3" w:semiHidden="1" w:unhideWhenUsed="1"/>
+    <w:lsdException w:name="Block Text" w:semiHidden="1" w:unhideWhenUsed="1"/>
+    <w:lsdException w:name="Hyperlink" w:semiHidden="1" w:unhideWhenUsed="1"/>
+    <w:lsdException w:name="FollowedHyperlink" w:semiHidden="1" w:unhideWhenUsed="1"/>
+    <w:lsdException w:name="Strong" w:uiPriority="22" w:qFormat="1"/>
+    <w:lsdException w:name="Emphasis" w:uiPriority="20" w:qFormat="1"/>
+    <w:lsdException w:name="Document Map" w:semiHidden="1" w:unhideWhenUsed="1"/>
+    <w:lsdException w:name="Plain Text" w:semiHidden="1" w:unhideWhenUsed="1"/>
+    <w:lsdException w:name="E-mail Signature" w:semiHidden="1" w:unhideWhenUsed="1"/>
+    <w:lsdException w:name="HTML Top of Form" w:semiHidden="1" w:unhideWhenUsed="1"/>
+    <w:lsdException w:name="HTML Bottom of Form" w:semiHidden="1" w:unhideWhenUsed="1"/>
+    <w:lsdException w:name="Normal (Web)" w:semiHidden="1" w:unhideWhenUsed="1"/>
+    <w:lsdException w:name="HTML Acronym" w:semiHidden="1" w:unhideWhenUsed="1"/>
+    <w:lsdException w:name="HTML Address" w:semiHidden="1" w:unhideWhenUsed="1"/>
+    <w:lsdException w:name="HTML Cite" w:semiHidden="1" w:unhideWhenUsed="1"/>
+    <w:lsdException w:name="HTML Code" w:semiHidden="1" w:unhideWhenUsed="1"/>
+    <w:lsdException w:name="HTML Definition" w:semiHidden="1" w:unhideWhenUsed="1"/>
+    <w:lsdException w:name="HTML Keyboard" w:semiHidden="1" w:unhideWhenUsed="1"/>
+    <w:lsdException w:name="HTML Preformatted" w:semiHidden="1" w:unhideWhenUsed="1"/>
+    <w:lsdException w:name="HTML Sample" w:semiHidden="1" w:unhideWhenUsed="1"/>
+    <w:lsdException w:name="HTML Typewriter" w:semiHidden="1" w:unhideWhenUsed="1"/>
+    <w:lsdException w:name="HTML Variable" w:semiHidden="1" w:unhideWhenUsed="1"/>
+    <w:lsdException w:name="Normal Table" w:semiHidden="1" w:unhideWhenUsed="1"/>
+    <w:lsdException w:name="annotation subject" w:semiHidden="1" w:unhideWhenUsed="1"/>
+    <w:lsdException w:name="No List" w:semiHidden="1" w:unhideWhenUsed="1"/>
+    <w:lsdException w:name="Outline List 1" w:semiHidden="1" w:unhideWhenUsed="1"/>
+    <w:lsdException w:name="Outline List 2" w:semiHidden="1" w:unhideWhenUsed="1"/>
+    <w:lsdException w:name="Outline List 3" w:semiHidden="1" w:unhideWhenUsed="1"/>
+    <w:lsdException w:name="Table Simple 1" w:semiHidden="1" w:unhideWhenUsed="1"/>
+    <w:lsdException w:name="Table Simple 2" w:semiHidden="1" w:unhideWhenUsed="1"/>
+    <w:lsdException w:name="Table Simple 3" w:semiHidden="1" w:unhideWhenUsed="1"/>
+    <w:lsdException w:name="Table Classic 1" w:semiHidden="1" w:unhideWhenUsed="1"/>
+    <w:lsdException w:name="Table Classic 2" w:semiHidden="1" w:unhideWhenUsed="1"/>
+    <w:lsdException w:name="Table Classic 3" w:semiHidden="1" w:unhideWhenUsed="1"/>
+    <w:lsdException w:name="Table Classic 4" w:semiHidden="1" w:unhideWhenUsed="1"/>
+    <w:lsdException w:name="Table Colorful 1" w:semiHidden="1" w:unhideWhenUsed="1"/>
+    <w:lsdException w:name="Table Colorful 2" w:semiHidden="1" w:unhideWhenUsed="1"/>
+    <w:lsdException w:name="Table Colorful 3" w:semiHidden="1" w:unhideWhenUsed="1"/>
+    <w:lsdException w:name="Table Columns 1" w:semiHidden="1" w:unhideWhenUsed="1"/>
+    <w:lsdException w:name="Table Columns 2" w:semiHidden="1" w:unhideWhenUsed="1"/>
+    <w:lsdException w:name="Table Columns 3" w:semiHidden="1" w:unhideWhenUsed="1"/>
+    <w:lsdException w:name="Table Columns 4" w:semiHidden="1" w:unhideWhenUsed="1"/>
+    <w:lsdException w:name="Table Columns 5" w:semiHidden="1" w:unhideWhenUsed="1"/>
+    <w:lsdException w:name="Table Grid 1" w:semiHidden="1" w:unhideWhenUsed="1"/>
+    <w:lsdException w:name="Table Grid 2" w:semiHidden="1" w:unhideWhenUsed="1"/>
+    <w:lsdException w:name="Table Grid 3" w:semiHidden="1" w:unhideWhenUsed="1"/>
+    <w:lsdException w:name="Table Grid 4" w:semiHidden="1" w:unhideWhenUsed="1"/>
+    <w:lsdException w:name="Table Grid 5" w:semiHidden="1" w:unhideWhenUsed="1"/>
+    <w:lsdException w:name="Table Grid 6" w:semiHidden="1" w:unhideWhenUsed="1"/>
+    <w:lsdException w:name="Table Grid 7" w:semiHidden="1" w:unhideWhenUsed="1"/>
+    <w:lsdException w:name="Table Grid 8" w:semiHidden="1" w:unhideWhenUsed="1"/>
+    <w:lsdException w:name="Table List 1" w:semiHidden="1" w:unhideWhenUsed="1"/>
+    <w:lsdException w:name="Table List 2" w:semiHidden="1" w:unhideWhenUsed="1"/>
+    <w:lsdException w:name="Table List 3" w:semiHidden="1" w:unhideWhenUsed="1"/>
+    <w:lsdException w:name="Table List 4" w:semiHidden="1" w:unhideWhenUsed="1"/>
+    <w:lsdException w:name="Table List 5" w:semiHidden="1" w:unhideWhenUsed="1"/>
+    <w:lsdException w:name="Table List 6" w:semiHidden="1" w:unhideWhenUsed="1"/>
+    <w:lsdException w:name="Table List 7" w:semiHidden="1" w:unhideWhenUsed="1"/>
+    <w:lsdException w:name="Table List 8" w:semiHidden="1" w:unhideWhenUsed="1"/>
+    <w:lsdException w:name="Table 3D effects 1" w:semiHidden="1" w:unhideWhenUsed="1"/>
+    <w:lsdException w:name="Table 3D effects 2" w:semiHidden="1" w:unhideWhenUsed="1"/>
+    <w:lsdException w:name="Table 3D effects 3" w:semiHidden="1" w:unhideWhenUsed="1"/>
+    <w:lsdException w:name="Table Contemporary" w:semiHidden="1" w:unhideWhenUsed="1"/>
+    <w:lsdException w:name="Table Elegant" w:semiHidden="1" w:unhideWhenUsed="1"/>
+    <w:lsdException w:name="Table Professional" w:semiHidden="1" w:unhideWhenUsed="1"/>
+    <w:lsdException w:name="Table Subtle 1" w:semiHidden="1" w:unhideWhenUsed="1"/>
+    <w:lsdException w:name="Table Subtle 2" w:semiHidden="1" w:unhideWhenUsed="1"/>
+    <w:lsdException w:name="Table Web 1" w:semiHidden="1" w:unhideWhenUsed="1"/>
+    <w:lsdException w:name="Table Web 2" w:semiHidden="1" w:unhideWhenUsed="1"/>
+    <w:lsdException w:name="Table Web 3" w:semiHidden="1" w:unhideWhenUsed="1"/>
+    <w:lsdException w:name="Balloon Text" w:semiHidden="1" w:unhideWhenUsed="1"/>
+    <w:lsdException w:name="Table Grid" w:uiPriority="59"/>
+    <w:lsdException w:name="Table Theme" w:semiHidden="1" w:unhideWhenUsed="1"/>
+    <w:lsdException w:name="Placeholder Text" w:semiHidden="1"/>
+    <w:lsdException w:name="No Spacing" w:uiPriority="1" w:qFormat="1"/>
+    <w:lsdException w:name="Light Shading" w:uiPriority="60"/>
+    <w:lsdException w:name="Light List" w:uiPriority="61"/>
+    <w:lsdException w:name="Light Grid" w:uiPriority="62"/>
+    <w:lsdException w:name="Medium Shading 1" w:uiPriority="63"/>
+    <w:lsdException w:name="Medium Shading 2" w:uiPriority="64"/>
+    <w:lsdException w:name="Medium List 1" w:uiPriority="65"/>
+    <w:lsdException w:name="Medium List 2" w:uiPriority="66"/>
+    <w:lsdException w:name="Medium Grid 1" w:uiPriority="67"/>
+    <w:lsdException w:name="Medium Grid 2" w:uiPriority="68"/>
+    <w:lsdException w:name="Medium Grid 3" w:uiPriority="69"/>
+    <w:lsdException w:name="Dark List" w:uiPriority="70"/>
+    <w:lsdException w:name="Colorful Shading" w:uiPriority="71"/>
+    <w:lsdException w:name="Colorful List" w:uiPriority="72"/>
+    <w:lsdException w:name="Colorful Grid" w:uiPriority="73"/>
+    <w:lsdException w:name="Light Shading Accent 1" w:uiPriority="60"/>
+    <w:lsdException w:name="Light List Accent 1" w:uiPriority="61"/>
+    <w:lsdException w:name="Light Grid Accent 1" w:uiPriority="62"/>
+    <w:lsdException w:name="Medium Shading 1 Accent 1" w:uiPriority="63"/>
+    <w:lsdException w:name="Medium Shading 2 Accent 1" w:uiPriority="64"/>
+    <w:lsdException w:name="Medium List 1 Accent 1" w:uiPriority="65"/>
+    <w:lsdException w:name="Revision" w:semiHidden="1"/>
+    <w:lsdException w:name="List Paragraph" w:uiPriority="34" w:qFormat="1"/>
+    <w:lsdException w:name="Quote" w:uiPriority="29" w:qFormat="1"/>
+    <w:lsdException w:name="Intense Quote" w:uiPriority="30" w:qFormat="1"/>
+    <w:lsdException w:name="Medium List 2 Accent 1" w:uiPriority="66"/>
+    <w:lsdException w:name="Medium Grid 1 Accent 1" w:uiPriority="67"/>
+    <w:lsdException w:name="Medium Grid 2 Accent 1" w:uiPriority="68"/>
+    <w:lsdException w:name="Medium Grid 3 Accent 1" w:uiPriority="69"/>
+    <w:lsdException w:name="Dark List Accent 1" w:uiPriority="70"/>
+    <w:lsdException w:name="Colorful Shading Accent 1" w:uiPriority="71"/>
+    <w:lsdException w:name="Colorful List Accent 1" w:uiPriority="72"/>
+    <w:lsdException w:name="Colorful Grid Accent 1" w:uiPriority="73"/>
+    <w:lsdException w:name="Light Shading Accent 2" w:uiPriority="60"/>
+    <w:lsdException w:name="Light List Accent 2" w:uiPriority="61"/>
+    <w:lsdException w:name="Light Grid Accent 2" w:uiPriority="62"/>
+    <w:lsdException w:name="Medium Shading 1 Accent 2" w:uiPriority="63"/>
+    <w:lsdException w:name="Medium Shading 2 Accent 2" w:uiPriority="64"/>
+    <w:lsdException w:name="Medium List 1 Accent 2" w:uiPriority="65"/>
+    <w:lsdException w:name="Medium List 2 Accent 2" w:uiPriority="66"/>
+    <w:lsdException w:name="Medium Grid 1 Accent 2" w:uiPriority="67"/>
+    <w:lsdException w:name="Medium Grid 2 Accent 2" w:uiPriority="68"/>
+    <w:lsdException w:name="Medium Grid 3 Accent 2" w:uiPriority="69"/>
+    <w:lsdException w:name="Dark List Accent 2" w:uiPriority="70"/>
+    <w:lsdException w:name="Colorful Shading Accent 2" w:uiPriority="71"/>
+    <w:lsdException w:name="Colorful List Accent 2" w:uiPriority="72"/>
+    <w:lsdException w:name="Colorful Grid Accent 2" w:uiPriority="73"/>
+    <w:lsdException w:name="Light Shading Accent 3" w:uiPriority="60"/>
+    <w:lsdException w:name="Light List Accent 3" w:uiPriority="61"/>
+    <w:lsdException w:name="Light Grid Accent 3" w:uiPriority="62"/>
+    <w:lsdException w:name="Medium Shading 1 Accent 3" w:uiPriority="63"/>
+    <w:lsdException w:name="Medium Shading 2 Accent 3" w:uiPriority="64"/>
+    <w:lsdException w:name="Medium List 1 Accent 3" w:uiPriority="65"/>
+    <w:lsdException w:name="Medium List 2 Accent 3" w:uiPriority="66"/>
+    <w:lsdException w:name="Medium Grid 1 Accent 3" w:uiPriority="67"/>
+    <w:lsdException w:name="Medium Grid 2 Accent 3" w:uiPriority="68"/>
+    <w:lsdException w:name="Medium Grid 3 Accent 3" w:uiPriority="69"/>
+    <w:lsdException w:name="Dark List Accent 3" w:uiPriority="70"/>
+    <w:lsdException w:name="Colorful Shading Accent 3" w:uiPriority="71"/>
+    <w:lsdException w:name="Colorful List Accent 3" w:uiPriority="72"/>
+    <w:lsdException w:name="Colorful Grid Accent 3" w:uiPriority="73"/>
+    <w:lsdException w:name="Light Shading Accent 4" w:uiPriority="60"/>
+    <w:lsdException w:name="Light List Accent 4" w:uiPriority="61"/>
+    <w:lsdException w:name="Light Grid Accent 4" w:uiPriority="62"/>
+    <w:lsdException w:name="Medium Shading 1 Accent 4" w:uiPriority="63"/>
+    <w:lsdException w:name="Medium Shading 2 Accent 4" w:uiPriority="64"/>
+    <w:lsdException w:name="Medium List 1 Accent 4" w:uiPriority="65"/>
+    <w:lsdException w:name="Medium List 2 Accent 4" w:uiPriority="66"/>
+    <w:lsdException w:name="Medium Grid 1 Accent 4" w:uiPriority="67"/>
+    <w:lsdException w:name="Medium Grid 2 Accent 4" w:uiPriority="68"/>
+    <w:lsdException w:name="Medium Grid 3 Accent 4" w:uiPriority="69"/>
+    <w:lsdException w:name="Dark List Accent 4" w:uiPriority="70"/>
+    <w:lsdException w:name="Colorful Shading Accent 4" w:uiPriority="71"/>
+    <w:lsdException w:name="Colorful List Accent 4" w:uiPriority="72"/>
+    <w:lsdException w:name="Colorful Grid Accent 4" w:uiPriority="73"/>
+    <w:lsdException w:name="Light Shading Accent 5" w:uiPriority="60"/>
+    <w:lsdException w:name="Light List Accent 5" w:uiPriority="61"/>
+    <w:lsdException w:name="Light Grid Accent 5" w:uiPriority="62"/>
+    <w:lsdException w:name="Medium Shading 1 Accent 5" w:uiPriority="63"/>
+    <w:lsdException w:name="Medium Shading 2 Accent 5" w:uiPriority="64"/>
+    <w:lsdException w:name="Medium List 1 Accent 5" w:uiPriority="65"/>
+    <w:lsdException w:name="Medium List 2 Accent 5" w:uiPriority="66"/>
+    <w:lsdException w:name="Medium Grid 1 Accent 5" w:uiPriority="67"/>
+    <w:lsdException w:name="Medium Grid 2 Accent 5" w:uiPriority="68"/>
+    <w:lsdException w:name="Medium Grid 3 Accent 5" w:uiPriority="69"/>
+    <w:lsdException w:name="Dark List Accent 5" w:uiPriority="70"/>
+    <w:lsdException w:name="Colorful Shading Accent 5" w:uiPriority="71"/>
+    <w:lsdException w:name="Colorful List Accent 5" w:uiPriority="72"/>
+    <w:lsdException w:name="Colorful Grid Accent 5" w:uiPriority="73"/>
+    <w:lsdException w:name="Light Shading Accent 6" w:uiPriority="60"/>
+    <w:lsdException w:name="Light List Accent 6" w:uiPriority="61"/>
+    <w:lsdException w:name="Light Grid Accent 6" w:uiPriority="62"/>
+    <w:lsdException w:name="Medium Shading 1 Accent 6" w:uiPriority="63"/>
+    <w:lsdException w:name="Medium Shading 2 Accent 6" w:uiPriority="64"/>
+    <w:lsdException w:name="Medium List 1 Accent 6" w:uiPriority="65"/>
+    <w:lsdException w:name="Medium List 2 Accent 6" w:uiPriority="66"/>
+    <w:lsdException w:name="Medium Grid 1 Accent 6" w:uiPriority="67"/>
+    <w:lsdException w:name="Medium Grid 2 Accent 6" w:uiPriority="68"/>
+    <w:lsdException w:name="Medium Grid 3 Accent 6" w:uiPriority="69"/>
+    <w:lsdException w:name="Dark List Accent 6" w:uiPriority="70"/>
+    <w:lsdException w:name="Colorful Shading Accent 6" w:uiPriority="71"/>
+    <w:lsdException w:name="Colorful List Accent 6" w:uiPriority="72"/>
+    <w:lsdException w:name="Colorful Grid Accent 6" w:uiPriority="73"/>
+    <w:lsdException w:name="Subtle Emphasis" w:uiPriority="19" w:qFormat="1"/>
+    <w:lsdException w:name="Intense Emphasis" w:uiPriority="21" w:qFormat="1"/>
+    <w:lsdException w:name="Subtle Reference" w:uiPriority="31" w:qFormat="1"/>
+    <w:lsdException w:name="Intense Reference" w:uiPriority="32" w:qFormat="1"/>
+    <w:lsdException w:name="Book Title" w:uiPriority="33" w:qFormat="1"/>
+    <w:lsdException w:name="Bibliography" w:semiHidden="1" w:uiPriority="37" w:unhideWhenUsed="1"/>
+    <w:lsdException w:name="TOC Heading" w:semiHidden="1" w:uiPriority="39" w:unhideWhenUsed="1" w:qFormat="1"/>
+    <w:lsdException w:name="Plain Table 1" w:uiPriority="41"/>
+    <w:lsdException w:name="Plain Table 2" w:uiPriority="42"/>
+    <w:lsdException w:name="Plain Table 3" w:uiPriority="43"/>
+    <w:lsdException w:name="Plain Table 4" w:uiPriority="44"/>
+    <w:lsdException w:name="Plain Table 5" w:uiPriority="45"/>
+    <w:lsdException w:name="Grid Table Light" w:uiPriority="40"/>
+    <w:lsdException w:name="Grid Table 1 Light" w:uiPriority="46"/>
+    <w:lsdException w:name="Grid Table 2" w:uiPriority="47"/>
+    <w:lsdException w:name="Grid Table 3" w:uiPriority="48"/>
+    <w:lsdException w:name="Grid Table 4" w:uiPriority="49"/>
+    <w:lsdException w:name="Grid Table 5 Dark" w:uiPriority="50"/>
+    <w:lsdException w:name="Grid Table 6 Colorful" w:uiPriority="51"/>
+    <w:lsdException w:name="Grid Table 7 Colorful" w:uiPriority="52"/>
+    <w:lsdException w:name="Grid Table 1 Light Accent 1" w:uiPriority="46"/>
+    <w:lsdException w:name="Grid Table 2 Accent 1" w:uiPriority="47"/>
+    <w:lsdException w:name="Grid Table 3 Accent 1" w:uiPriority="48"/>
+    <w:lsdException w:name="Grid Table 4 Accent 1" w:uiPriority="49"/>
+    <w:lsdException w:name="Grid Table 5 Dark Accent 1" w:uiPriority="50"/>
+    <w:lsdException w:name="Grid Table 6 Colorful Accent 1" w:uiPriority="51"/>
+    <w:lsdException w:name="Grid Table 7 Colorful Accent 1" w:uiPriority="52"/>
+    <w:lsdException w:name="Grid Table 1 Light Accent 2" w:uiPriority="46"/>
+    <w:lsdException w:name="Grid Table 2 Accent 2" w:uiPriority="47"/>
+    <w:lsdException w:name="Grid Table 3 Accent 2" w:uiPriority="48"/>
+    <w:lsdException w:name="Grid Table 4 Accent 2" w:uiPriority="49"/>
+    <w:lsdException w:name="Grid Table 5 Dark Accent 2" w:uiPriority="50"/>
+    <w:lsdException w:name="Grid Table 6 Colorful Accent 2" w:uiPriority="51"/>
+    <w:lsdException w:name="Grid Table 7 Colorful Accent 2" w:uiPriority="52"/>
+    <w:lsdException w:name="Grid Table 1 Light Accent 3" w:uiPriority="46"/>
+    <w:lsdException w:name="Grid Table 2 Accent 3" w:uiPriority="47"/>
+    <w:lsdException w:name="Grid Table 3 Accent 3" w:uiPriority="48"/>
+    <w:lsdException w:name="Grid Table 4 Accent 3" w:uiPriority="49"/>
+    <w:lsdException w:name="Grid Table 5 Dark Accent 3" w:uiPriority="50"/>
+    <w:lsdException w:name="Grid Table 6 Colorful Accent 3" w:uiPriority="51"/>
+    <w:lsdException w:name="Grid Table 7 Colorful Accent 3" w:uiPriority="52"/>
+    <w:lsdException w:name="Grid Table 1 Light Accent 4" w:uiPriority="46"/>
+    <w:lsdException w:name="Grid Table 2 Accent 4" w:uiPriority="47"/>
+    <w:lsdException w:name="Grid Table 3 Accent 4" w:uiPriority="48"/>
+    <w:lsdException w:name="Grid Table 4 Accent 4" w:uiPriority="49"/>
+    <w:lsdException w:name="Grid Table 5 Dark Accent 4" w:uiPriority="50"/>
+    <w:lsdException w:name="Grid Table 6 Colorful Accent 4" w:uiPriority="51"/>
+    <w:lsdException w:name="Grid Table 7 Colorful Accent 4" w:uiPriority="52"/>
+    <w:lsdException w:name="Grid Table 1 Light Accent 5" w:uiPriority="46"/>
+    <w:lsdException w:name="Grid Table 2 Accent 5" w:uiPriority="47"/>
+    <w:lsdException w:name="Grid Table 3 Accent 5" w:uiPriority="48"/>
+    <w:lsdException w:name="Grid Table 4 Accent 5" w:uiPriority="49"/>
+    <w:lsdException w:name="Grid Table 5 Dark Accent 5" w:uiPriority="50"/>
+    <w:lsdException w:name="Grid Table 6 Colorful Accent 5" w:uiPriority="51"/>
+    <w:lsdException w:name="Grid Table 7 Colorful Accent 5" w:uiPriority="52"/>
+    <w:lsdException w:name="Grid Table 1 Light Accent 6" w:uiPriority="46"/>
+    <w:lsdException w:name="Grid Table 2 Accent 6" w:uiPriority="47"/>
+    <w:lsdException w:name="Grid Table 3 Accent 6" w:uiPriority="48"/>
+    <w:lsdException w:name="Grid Table 4 Accent 6" w:uiPriority="49"/>
+    <w:lsdException w:name="Grid Table 5 Dark Accent 6" w:uiPriority="50"/>
+    <w:lsdException w:name="Grid Table 6 Colorful Accent 6" w:uiPriority="51"/>
+    <w:lsdException w:name="Grid Table 7 Colorful Accent 6" w:uiPriority="52"/>
+    <w:lsdException w:name="List Table 1 Light" w:uiPriority="46"/>
+    <w:lsdException w:name="List Table 2" w:uiPriority="47"/>
+    <w:lsdException w:name="List Table 3" w:uiPriority="48"/>
+    <w:lsdException w:name="List Table 4" w:uiPriority="49"/>
+    <w:lsdException w:name="List Table 5 Dark" w:uiPriority="50"/>
+    <w:lsdException w:name="List Table 6 Colorful" w:uiPriority="51"/>
+    <w:lsdException w:name="List Table 7 Colorful" w:uiPriority="52"/>
+    <w:lsdException w:name="List Table 1 Light Accent 1" w:uiPriority="46"/>
+    <w:lsdException w:name="List Table 2 Accent 1" w:uiPriority="47"/>
+    <w:lsdException w:name="List Table 3 Accent 1" w:uiPriority="48"/>
+    <w:lsdException w:name="List Table 4 Accent 1" w:uiPriority="49"/>
+    <w:lsdException w:name="List Table 5 Dark Accent 1" w:uiPriority="50"/>
+    <w:lsdException w:name="List Table 6 Colorful Accent 1" w:uiPriority="51"/>
+    <w:lsdException w:name="List Table 7 Colorful Accent 1" w:uiPriority="52"/>
+    <w:lsdException w:name="List Table 1 Light Accent 2" w:uiPriority="46"/>
+    <w:lsdException w:name="List Table 2 Accent 2" w:uiPriority="47"/>
+    <w:lsdException w:name="List Table 3 Accent 2" w:uiPriority="48"/>
+    <w:lsdException w:name="List Table 4 Accent 2" w:uiPriority="49"/>
+    <w:lsdException w:name="List Table 5 Dark Accent 2" w:uiPriority="50"/>
+    <w:lsdException w:name="List Table 6 Colorful Accent 2" w:uiPriority="51"/>
+    <w:lsdException w:name="List Table 7 Colorful Accent 2" w:uiPriority="52"/>
+    <w:lsdException w:name="List Table 1 Light Accent 3" w:uiPriority="46"/>
+    <w:lsdException w:name="List Table 2 Accent 3" w:uiPriority="47"/>
+    <w:lsdException w:name="List Table 3 Accent 3" w:uiPriority="48"/>
+    <w:lsdException w:name="List Table 4 Accent 3" w:uiPriority="49"/>
+    <w:lsdException w:name="List Table 5 Dark Accent 3" w:uiPriority="50"/>
+    <w:lsdException w:name="List Table 6 Colorful Accent 3" w:uiPriority="51"/>
+    <w:lsdException w:name="List Table 7 Colorful Accent 3" w:uiPriority="52"/>
+    <w:lsdException w:name="List Table 1 Light Accent 4" w:uiPriority="46"/>
+    <w:lsdException w:name="List Table 2 Accent 4" w:uiPriority="47"/>
+    <w:lsdException w:name="List Table 3 Accent 4" w:uiPriority="48"/>
+    <w:lsdException w:name="List Table 4 Accent 4" w:uiPriority="49"/>
+    <w:lsdException w:name="List Table 5 Dark Accent 4" w:uiPriority="50"/>
+    <w:lsdException w:name="List Table 6 Colorful Accent 4" w:uiPriority="51"/>
+    <w:lsdException w:name="List Table 7 Colorful Accent 4" w:uiPriority="52"/>
+    <w:lsdException w:name="List Table 1 Light Accent 5" w:uiPriority="46"/>
+    <w:lsdException w:name="List Table 2 Accent 5" w:uiPriority="47"/>
+    <w:lsdException w:name="List Table 3 Accent 5" w:uiPriority="48"/>
+    <w:lsdException w:name="List Table 4 Accent 5" w:uiPriority="49"/>
+    <w:lsdException w:name="List Table 5 Dark Accent 5" w:uiPriority="50"/>
+    <w:lsdException w:name="List Table 6 Colorful Accent 5" w:uiPriority="51"/>
+    <w:lsdException w:name="List Table 7 Colorful Accent 5" w:uiPriority="52"/>
+    <w:lsdException w:name="List Table 1 Light Accent 6" w:uiPriority="46"/>
+    <w:lsdException w:name="List Table 2 Accent 6" w:uiPriority="47"/>
+    <w:lsdException w:name="List Table 3 Accent 6" w:uiPriority="48"/>
+    <w:lsdException w:name="List Table 4 Accent 6" w:uiPriority="49"/>
+    <w:lsdException w:name="List Table 5 Dark Accent 6" w:uiPriority="50"/>
+    <w:lsdException w:name="List Table 6 Colorful Accent 6" w:uiPriority="51"/>
+    <w:lsdException w:name="List Table 7 Colorful Accent 6" w:uiPriority="52"/>
+    <w:lsdException w:name="Mention" w:semiHidden="1" w:unhideWhenUsed="1"/>
+    <w:lsdException w:name="Smart Hyperlink" w:semiHidden="1" w:unhideWhenUsed="1"/>
+    <w:lsdException w:name="Hashtag" w:semiHidden="1" w:unhideWhenUsed="1"/>
+    <w:lsdException w:name="Unresolved Mention" w:semiHidden="1" w:unhideWhenUsed="1"/>
+    <w:lsdException w:name="Smart Link" w:semiHidden="1" w:unhideWhenUsed="1"/>
   </w:latentStyles>
   <w:style w:type="paragraph" w:default="1" w:styleId="Normal">
     <w:name w:val="Normal"/>

</xml_diff>